<commit_message>
docs: system design notes
</commit_message>
<xml_diff>
--- a/EngineeringLargeSoftwareSystems.docx
+++ b/EngineeringLargeSoftwareSystems.docx
@@ -96,7 +96,15 @@
     </w:p>
     <w:p>
       <w:r>
-        <w:t>1. Design pattern theory (eg. factory, builder, observer, strategy, etc.)</w:t>
+        <w:t>1. Design pattern theory (</w:t>
+      </w:r>
+      <w:proofErr w:type="spellStart"/>
+      <w:r>
+        <w:t>eg.</w:t>
+      </w:r>
+      <w:proofErr w:type="spellEnd"/>
+      <w:r>
+        <w:t xml:space="preserve"> factory, builder, observer, strategy, etc.)</w:t>
       </w:r>
     </w:p>
     <w:p>
@@ -138,7 +146,15 @@
         </w:numPr>
       </w:pPr>
       <w:r>
-        <w:t>Strategy: similar to factory but dealing with functions.</w:t>
+        <w:t xml:space="preserve">Strategy: </w:t>
+      </w:r>
+      <w:proofErr w:type="gramStart"/>
+      <w:r>
+        <w:t>similar to</w:t>
+      </w:r>
+      <w:proofErr w:type="gramEnd"/>
+      <w:r>
+        <w:t xml:space="preserve"> factory but dealing with functions.</w:t>
       </w:r>
     </w:p>
     <w:p>
@@ -189,7 +205,15 @@
     </w:p>
     <w:p>
       <w:r>
-        <w:t>4. Code design principles (eg. SOLID)</w:t>
+        <w:t>4. Code design principles (</w:t>
+      </w:r>
+      <w:proofErr w:type="spellStart"/>
+      <w:r>
+        <w:t>eg.</w:t>
+      </w:r>
+      <w:proofErr w:type="spellEnd"/>
+      <w:r>
+        <w:t xml:space="preserve"> SOLID)</w:t>
       </w:r>
     </w:p>
     <w:p>
@@ -885,7 +909,66 @@
               <w:t>Non-Functional Requirements</w:t>
             </w:r>
             <w:r>
-              <w:t>: How a system should perform (performance, reliability, usability, security, scalability).</w:t>
+              <w:t>:</w:t>
+            </w:r>
+            <w:r>
+              <w:t xml:space="preserve"> </w:t>
+            </w:r>
+            <w:r>
+              <w:t>R</w:t>
+            </w:r>
+            <w:r>
+              <w:t>equirements that enable a system to operate, maintain, and extend in quality.</w:t>
+            </w:r>
+          </w:p>
+          <w:p>
+            <w:pPr>
+              <w:pStyle w:val="ListParagraph"/>
+              <w:numPr>
+                <w:ilvl w:val="0"/>
+                <w:numId w:val="5"/>
+              </w:numPr>
+            </w:pPr>
+            <w:r>
+              <w:rPr>
+                <w:b/>
+                <w:bCs/>
+                <w:i/>
+                <w:iCs/>
+                <w:highlight w:val="yellow"/>
+              </w:rPr>
+              <w:t>Operational NFRs</w:t>
+            </w:r>
+            <w:r>
+              <w:t xml:space="preserve">: </w:t>
+            </w:r>
+            <w:r>
+              <w:t>performance of a system.</w:t>
+            </w:r>
+          </w:p>
+          <w:p>
+            <w:pPr>
+              <w:pStyle w:val="ListParagraph"/>
+              <w:numPr>
+                <w:ilvl w:val="0"/>
+                <w:numId w:val="5"/>
+              </w:numPr>
+            </w:pPr>
+            <w:r>
+              <w:rPr>
+                <w:b/>
+                <w:bCs/>
+                <w:i/>
+                <w:iCs/>
+                <w:highlight w:val="yellow"/>
+              </w:rPr>
+              <w:t>Structural NFRs</w:t>
+            </w:r>
+            <w:r>
+              <w:t>:</w:t>
+            </w:r>
+            <w:r>
+              <w:t xml:space="preserve"> code quality of the system.</w:t>
             </w:r>
           </w:p>
         </w:tc>
@@ -992,223 +1075,1082 @@
     <w:p>
       <w:pPr>
         <w:pStyle w:val="Heading3"/>
-      </w:pPr>
-      <w:r>
-        <w:t xml:space="preserve">1.2. </w:t>
-      </w:r>
+        <w:numPr>
+          <w:ilvl w:val="1"/>
+          <w:numId w:val="14"/>
+        </w:numPr>
+      </w:pPr>
       <w:r>
         <w:t>System Design</w:t>
+      </w:r>
+    </w:p>
+    <w:p>
+      <w:r>
+        <w:rPr>
+          <w:b/>
+          <w:bCs/>
+          <w:i/>
+          <w:iCs/>
+          <w:highlight w:val="yellow"/>
+        </w:rPr>
+        <w:t>System Design</w:t>
+      </w:r>
+      <w:r>
+        <w:t>: Defining software architecture of a system</w:t>
+      </w:r>
+      <w:r>
+        <w:t>; solving structural</w:t>
+      </w:r>
+      <w:r>
+        <w:t xml:space="preserve"> and</w:t>
+      </w:r>
+      <w:r>
+        <w:t xml:space="preserve"> </w:t>
+      </w:r>
+      <w:r>
+        <w:t xml:space="preserve">not code </w:t>
+      </w:r>
+      <w:r>
+        <w:t>problems.</w:t>
+      </w:r>
+    </w:p>
+    <w:p>
+      <w:pPr>
+        <w:pStyle w:val="ListParagraph"/>
+        <w:numPr>
+          <w:ilvl w:val="0"/>
+          <w:numId w:val="2"/>
+        </w:numPr>
+      </w:pPr>
+      <w:r>
+        <w:t>Creating software architecture documents</w:t>
+      </w:r>
+    </w:p>
+    <w:p>
+      <w:pPr>
+        <w:pStyle w:val="ListParagraph"/>
+        <w:numPr>
+          <w:ilvl w:val="0"/>
+          <w:numId w:val="2"/>
+        </w:numPr>
+      </w:pPr>
+      <w:r>
+        <w:t>Architecture risks</w:t>
+      </w:r>
+    </w:p>
+    <w:p>
+      <w:pPr>
+        <w:pStyle w:val="ListParagraph"/>
+        <w:numPr>
+          <w:ilvl w:val="0"/>
+          <w:numId w:val="2"/>
+        </w:numPr>
+      </w:pPr>
+      <w:r>
+        <w:t>How to calculate cost for infrastructure</w:t>
+      </w:r>
+    </w:p>
+    <w:p>
+      <w:pPr>
+        <w:pStyle w:val="ListParagraph"/>
+        <w:numPr>
+          <w:ilvl w:val="0"/>
+          <w:numId w:val="2"/>
+        </w:numPr>
+      </w:pPr>
+      <w:r>
+        <w:t xml:space="preserve">Increase in </w:t>
+      </w:r>
+      <w:r>
+        <w:rPr>
+          <w:b/>
+          <w:bCs/>
+        </w:rPr>
+        <w:t>NFRs</w:t>
+      </w:r>
+      <w:r>
+        <w:t xml:space="preserve"> aims to increase quality and performance of system at cost of capital and time.</w:t>
+      </w:r>
+    </w:p>
+    <w:p>
+      <w:pPr>
+        <w:pStyle w:val="ListParagraph"/>
+        <w:numPr>
+          <w:ilvl w:val="0"/>
+          <w:numId w:val="2"/>
+        </w:numPr>
+      </w:pPr>
+      <w:r>
+        <w:rPr>
+          <w:b/>
+          <w:bCs/>
+          <w:i/>
+          <w:iCs/>
+          <w:highlight w:val="yellow"/>
+        </w:rPr>
+        <w:t xml:space="preserve">Vertical </w:t>
+      </w:r>
+      <w:r>
+        <w:rPr>
+          <w:b/>
+          <w:bCs/>
+          <w:i/>
+          <w:iCs/>
+          <w:highlight w:val="yellow"/>
+        </w:rPr>
+        <w:t>S</w:t>
+      </w:r>
+      <w:r>
+        <w:rPr>
+          <w:b/>
+          <w:bCs/>
+          <w:i/>
+          <w:iCs/>
+          <w:highlight w:val="yellow"/>
+        </w:rPr>
+        <w:t>caling</w:t>
+      </w:r>
+      <w:r>
+        <w:t>: improving existing infrastructure</w:t>
+      </w:r>
+      <w:r>
+        <w:t xml:space="preserve"> by switching to better hardware.</w:t>
+      </w:r>
+    </w:p>
+    <w:p>
+      <w:pPr>
+        <w:pStyle w:val="ListParagraph"/>
+        <w:numPr>
+          <w:ilvl w:val="0"/>
+          <w:numId w:val="2"/>
+        </w:numPr>
+      </w:pPr>
+      <w:r>
+        <w:rPr>
+          <w:b/>
+          <w:bCs/>
+          <w:i/>
+          <w:iCs/>
+          <w:highlight w:val="yellow"/>
+        </w:rPr>
+        <w:t>Horizontal Scaling</w:t>
+      </w:r>
+      <w:r>
+        <w:t>:</w:t>
+      </w:r>
+      <w:r>
+        <w:t xml:space="preserve"> </w:t>
+      </w:r>
+      <w:r>
+        <w:t>adding/</w:t>
+      </w:r>
+      <w:r>
+        <w:t xml:space="preserve">expanding </w:t>
+      </w:r>
+      <w:r>
+        <w:t xml:space="preserve">more infrastructure </w:t>
+      </w:r>
+      <w:r>
+        <w:t xml:space="preserve">e.g., </w:t>
+      </w:r>
+      <w:r>
+        <w:t>more servers.</w:t>
+      </w:r>
+      <w:r>
+        <w:t xml:space="preserve"> Requires additional component to manage/integrate new additions e.g., load balancer server, </w:t>
+      </w:r>
+      <w:r>
+        <w:t>Kubernetes.</w:t>
+      </w:r>
+    </w:p>
+    <w:p>
+      <w:pPr>
+        <w:pStyle w:val="ListParagraph"/>
+        <w:numPr>
+          <w:ilvl w:val="0"/>
+          <w:numId w:val="2"/>
+        </w:numPr>
+      </w:pPr>
+      <w:r>
+        <w:rPr>
+          <w:b/>
+          <w:bCs/>
+          <w:i/>
+          <w:iCs/>
+          <w:highlight w:val="yellow"/>
+        </w:rPr>
+        <w:t>Scalability</w:t>
+      </w:r>
+      <w:r>
+        <w:t xml:space="preserve">: ability </w:t>
+      </w:r>
+      <w:r>
+        <w:t xml:space="preserve">for application </w:t>
+      </w:r>
+      <w:r>
+        <w:t>to respond well to heavy load.</w:t>
+      </w:r>
+    </w:p>
+    <w:p>
+      <w:pPr>
+        <w:pStyle w:val="ListParagraph"/>
+        <w:numPr>
+          <w:ilvl w:val="0"/>
+          <w:numId w:val="2"/>
+        </w:numPr>
+      </w:pPr>
+      <w:r>
+        <w:rPr>
+          <w:b/>
+          <w:bCs/>
+          <w:i/>
+          <w:iCs/>
+          <w:highlight w:val="yellow"/>
+        </w:rPr>
+        <w:t>Elasticity</w:t>
+      </w:r>
+      <w:r>
+        <w:t>: ability for application to scale up with sudden demand.</w:t>
+      </w:r>
+    </w:p>
+    <w:p/>
+    <w:p>
+      <w:pPr>
+        <w:rPr>
+          <w:b/>
+          <w:bCs/>
+        </w:rPr>
+      </w:pPr>
+      <w:r>
+        <w:rPr>
+          <w:b/>
+          <w:bCs/>
+        </w:rPr>
+        <w:t xml:space="preserve">Deciding on </w:t>
+      </w:r>
+      <w:proofErr w:type="spellStart"/>
+      <w:r>
+        <w:rPr>
+          <w:b/>
+          <w:bCs/>
+        </w:rPr>
+        <w:t>Tradeoffs</w:t>
+      </w:r>
+      <w:proofErr w:type="spellEnd"/>
+    </w:p>
+    <w:p>
+      <w:pPr>
+        <w:pStyle w:val="ListParagraph"/>
+        <w:numPr>
+          <w:ilvl w:val="0"/>
+          <w:numId w:val="2"/>
+        </w:numPr>
+      </w:pPr>
+      <w:r>
+        <w:rPr>
+          <w:b/>
+          <w:bCs/>
+          <w:i/>
+          <w:iCs/>
+          <w:highlight w:val="yellow"/>
+        </w:rPr>
+        <w:t>Consistency</w:t>
+      </w:r>
+      <w:r>
+        <w:t>: every read returns most recent write or error.</w:t>
+      </w:r>
+    </w:p>
+    <w:p>
+      <w:pPr>
+        <w:pStyle w:val="ListParagraph"/>
+        <w:numPr>
+          <w:ilvl w:val="0"/>
+          <w:numId w:val="2"/>
+        </w:numPr>
+      </w:pPr>
+      <w:r>
+        <w:rPr>
+          <w:b/>
+          <w:bCs/>
+          <w:i/>
+          <w:iCs/>
+          <w:highlight w:val="yellow"/>
+        </w:rPr>
+        <w:t>Availability</w:t>
+      </w:r>
+      <w:r>
+        <w:t>: every request to non-failing node must result in response even in server failure and update/maintenance (security updates, infrastructure version updates).</w:t>
+      </w:r>
+    </w:p>
+    <w:p>
+      <w:pPr>
+        <w:pStyle w:val="ListParagraph"/>
+        <w:numPr>
+          <w:ilvl w:val="1"/>
+          <w:numId w:val="2"/>
+        </w:numPr>
+      </w:pPr>
+      <w:r>
+        <w:t xml:space="preserve">Metric: time-based availability. </w:t>
+      </w:r>
+      <w:r>
+        <w:rPr>
+          <w:b/>
+          <w:bCs/>
+        </w:rPr>
+        <w:t>Availability = uptime / (uptime + downtime)</w:t>
+      </w:r>
+      <w:r>
+        <w:t>.</w:t>
+      </w:r>
+    </w:p>
+    <w:p>
+      <w:pPr>
+        <w:pStyle w:val="ListParagraph"/>
+        <w:numPr>
+          <w:ilvl w:val="2"/>
+          <w:numId w:val="2"/>
+        </w:numPr>
+      </w:pPr>
+      <w:r>
+        <w:t xml:space="preserve">Periodic request to </w:t>
+      </w:r>
+      <w:r>
+        <w:rPr>
+          <w:b/>
+          <w:bCs/>
+        </w:rPr>
+        <w:t>health check endpoint</w:t>
+      </w:r>
+      <w:r>
+        <w:t xml:space="preserve"> to confirm server responsive to requests, API and DB connections/latency, cache warmed.</w:t>
+      </w:r>
+    </w:p>
+    <w:p>
+      <w:pPr>
+        <w:pStyle w:val="ListParagraph"/>
+        <w:numPr>
+          <w:ilvl w:val="2"/>
+          <w:numId w:val="2"/>
+        </w:numPr>
+      </w:pPr>
+      <w:r>
+        <w:rPr>
+          <w:b/>
+          <w:bCs/>
+        </w:rPr>
+        <w:t>Service-Level Agreement</w:t>
+      </w:r>
+      <w:r>
+        <w:t xml:space="preserve"> (SLA)</w:t>
+      </w:r>
+      <w:r>
+        <w:t>, e.g., 99.9%</w:t>
+      </w:r>
+      <w:r>
+        <w:t xml:space="preserve"> availability allows only 43 min downtime</w:t>
+      </w:r>
+      <w:r>
+        <w:t>/month.</w:t>
+      </w:r>
+      <w:r>
+        <w:t xml:space="preserve"> </w:t>
+      </w:r>
+      <w:r>
+        <w:t>Reducing downtime involves automated recovery and alerting.</w:t>
+      </w:r>
+    </w:p>
+    <w:p>
+      <w:pPr>
+        <w:pStyle w:val="ListParagraph"/>
+        <w:numPr>
+          <w:ilvl w:val="1"/>
+          <w:numId w:val="2"/>
+        </w:numPr>
+      </w:pPr>
+      <w:r>
+        <w:t xml:space="preserve">Metric: aggregated availability. </w:t>
+      </w:r>
+      <w:r>
+        <w:rPr>
+          <w:b/>
+          <w:bCs/>
+        </w:rPr>
+        <w:t>Availability = successful requests / total requests</w:t>
+      </w:r>
+      <w:r>
+        <w:t>.</w:t>
+      </w:r>
+    </w:p>
+    <w:p>
+      <w:pPr>
+        <w:pStyle w:val="ListParagraph"/>
+        <w:numPr>
+          <w:ilvl w:val="0"/>
+          <w:numId w:val="2"/>
+        </w:numPr>
+      </w:pPr>
+      <w:r>
+        <w:rPr>
+          <w:b/>
+          <w:bCs/>
+          <w:i/>
+          <w:iCs/>
+          <w:highlight w:val="yellow"/>
+        </w:rPr>
+        <w:t>Partition tolerance</w:t>
+      </w:r>
+      <w:r>
+        <w:t>: system continues to operate even if some nodes fail. E.g., a system depending on a single database is not partition tolerant.</w:t>
+      </w:r>
+    </w:p>
+    <w:p>
+      <w:pPr>
+        <w:jc w:val="center"/>
+      </w:pPr>
+      <w:r>
+        <w:rPr>
+          <w:noProof/>
+        </w:rPr>
+        <w:drawing>
+          <wp:inline distT="0" distB="0" distL="0" distR="0" wp14:anchorId="43BA8BF9" wp14:editId="6698991C">
+            <wp:extent cx="1096414" cy="1057091"/>
+            <wp:effectExtent l="0" t="0" r="8890" b="0"/>
+            <wp:docPr id="172282540" name="Picture 1" descr="A diagram of different types of relationships&#10;&#10;Description automatically generated"/>
+            <wp:cNvGraphicFramePr>
+              <a:graphicFrameLocks xmlns:a="http://schemas.openxmlformats.org/drawingml/2006/main" noChangeAspect="1"/>
+            </wp:cNvGraphicFramePr>
+            <a:graphic xmlns:a="http://schemas.openxmlformats.org/drawingml/2006/main">
+              <a:graphicData uri="http://schemas.openxmlformats.org/drawingml/2006/picture">
+                <pic:pic xmlns:pic="http://schemas.openxmlformats.org/drawingml/2006/picture">
+                  <pic:nvPicPr>
+                    <pic:cNvPr id="172282540" name="Picture 1" descr="A diagram of different types of relationships&#10;&#10;Description automatically generated"/>
+                    <pic:cNvPicPr/>
+                  </pic:nvPicPr>
+                  <pic:blipFill>
+                    <a:blip r:embed="rId11"/>
+                    <a:stretch>
+                      <a:fillRect/>
+                    </a:stretch>
+                  </pic:blipFill>
+                  <pic:spPr>
+                    <a:xfrm>
+                      <a:off x="0" y="0"/>
+                      <a:ext cx="1110902" cy="1071059"/>
+                    </a:xfrm>
+                    <a:prstGeom prst="rect">
+                      <a:avLst/>
+                    </a:prstGeom>
+                  </pic:spPr>
+                </pic:pic>
+              </a:graphicData>
+            </a:graphic>
+          </wp:inline>
+        </w:drawing>
+      </w:r>
+    </w:p>
+    <w:p>
+      <w:pPr>
+        <w:jc w:val="center"/>
+      </w:pPr>
+      <w:r>
+        <w:t xml:space="preserve">Figure: </w:t>
+      </w:r>
+      <w:r>
+        <w:rPr>
+          <w:b/>
+          <w:bCs/>
+          <w:i/>
+          <w:iCs/>
+          <w:highlight w:val="yellow"/>
+        </w:rPr>
+        <w:t>CAP Theorem</w:t>
+      </w:r>
+      <w:r>
+        <w:t>: can only satisfy 2/3 of these characteristics.</w:t>
+      </w:r>
+    </w:p>
+    <w:p>
+      <w:pPr>
+        <w:pStyle w:val="ListParagraph"/>
+        <w:numPr>
+          <w:ilvl w:val="0"/>
+          <w:numId w:val="2"/>
+        </w:numPr>
+      </w:pPr>
+      <w:r>
+        <w:lastRenderedPageBreak/>
+        <w:t>L</w:t>
+      </w:r>
+      <w:r>
+        <w:t xml:space="preserve">ow </w:t>
+      </w:r>
+      <w:r>
+        <w:rPr>
+          <w:b/>
+          <w:bCs/>
+          <w:i/>
+          <w:iCs/>
+          <w:highlight w:val="yellow"/>
+        </w:rPr>
+        <w:t>latency</w:t>
+      </w:r>
+      <w:r>
+        <w:t>: response time to request.</w:t>
+      </w:r>
+    </w:p>
+    <w:p>
+      <w:pPr>
+        <w:pStyle w:val="ListParagraph"/>
+        <w:numPr>
+          <w:ilvl w:val="0"/>
+          <w:numId w:val="2"/>
+        </w:numPr>
+      </w:pPr>
+      <w:r>
+        <w:t xml:space="preserve">High </w:t>
+      </w:r>
+      <w:r>
+        <w:rPr>
+          <w:b/>
+          <w:bCs/>
+        </w:rPr>
+        <w:t>performance</w:t>
+      </w:r>
+      <w:r>
+        <w:t xml:space="preserve">: improve performance by improving data retrieval </w:t>
+      </w:r>
+      <w:r>
+        <w:t xml:space="preserve">(e.g., caching) </w:t>
+      </w:r>
+      <w:r>
+        <w:t>and compute time.</w:t>
+      </w:r>
+    </w:p>
+    <w:p>
+      <w:pPr>
+        <w:pStyle w:val="ListParagraph"/>
+        <w:numPr>
+          <w:ilvl w:val="1"/>
+          <w:numId w:val="2"/>
+        </w:numPr>
+      </w:pPr>
+      <w:r>
+        <w:rPr>
+          <w:b/>
+          <w:bCs/>
+          <w:i/>
+          <w:iCs/>
+          <w:highlight w:val="yellow"/>
+        </w:rPr>
+        <w:t>Caching</w:t>
+      </w:r>
+      <w:r>
+        <w:t>: method to increase data retrieval performance.</w:t>
+      </w:r>
+      <w:r>
+        <w:t xml:space="preserve"> Retrieve from RAM instead of disk. Perform computation in advance instead of on request.</w:t>
+      </w:r>
+      <w:r>
+        <w:t xml:space="preserve"> E.g., </w:t>
+      </w:r>
+      <w:proofErr w:type="spellStart"/>
+      <w:r>
+        <w:t>m</w:t>
+      </w:r>
+      <w:r>
+        <w:t>emcached</w:t>
+      </w:r>
+      <w:proofErr w:type="spellEnd"/>
+      <w:r>
+        <w:t xml:space="preserve">, </w:t>
+      </w:r>
+      <w:proofErr w:type="spellStart"/>
+      <w:r>
+        <w:t>redis</w:t>
+      </w:r>
+      <w:proofErr w:type="spellEnd"/>
+      <w:r>
+        <w:t>.</w:t>
+      </w:r>
+    </w:p>
+    <w:p>
+      <w:pPr>
+        <w:pStyle w:val="ListParagraph"/>
+        <w:numPr>
+          <w:ilvl w:val="1"/>
+          <w:numId w:val="2"/>
+        </w:numPr>
+      </w:pPr>
+      <w:r>
+        <w:rPr>
+          <w:b/>
+          <w:bCs/>
+          <w:i/>
+          <w:iCs/>
+          <w:highlight w:val="yellow"/>
+        </w:rPr>
+        <w:t>Read-through caching</w:t>
+      </w:r>
+      <w:r>
+        <w:t xml:space="preserve">: </w:t>
+      </w:r>
+      <w:r>
+        <w:t>data loaded into cache on demand.</w:t>
+      </w:r>
+    </w:p>
+    <w:p>
+      <w:pPr>
+        <w:pStyle w:val="ListParagraph"/>
+        <w:numPr>
+          <w:ilvl w:val="1"/>
+          <w:numId w:val="2"/>
+        </w:numPr>
+      </w:pPr>
+      <w:r>
+        <w:rPr>
+          <w:b/>
+          <w:bCs/>
+          <w:i/>
+          <w:iCs/>
+          <w:highlight w:val="yellow"/>
+        </w:rPr>
+        <w:t>Write-through caching</w:t>
+      </w:r>
+      <w:r>
+        <w:t>: write operation writes to DB and cache.</w:t>
       </w:r>
     </w:p>
     <w:tbl>
       <w:tblPr>
         <w:tblStyle w:val="TableGrid"/>
         <w:tblW w:w="0" w:type="auto"/>
-        <w:tblBorders>
-          <w:top w:val="none" w:sz="0" w:space="0" w:color="auto"/>
-          <w:left w:val="none" w:sz="0" w:space="0" w:color="auto"/>
-          <w:bottom w:val="none" w:sz="0" w:space="0" w:color="auto"/>
-          <w:right w:val="none" w:sz="0" w:space="0" w:color="auto"/>
-          <w:insideH w:val="none" w:sz="0" w:space="0" w:color="auto"/>
-          <w:insideV w:val="none" w:sz="0" w:space="0" w:color="auto"/>
-        </w:tblBorders>
+        <w:tblInd w:w="1440" w:type="dxa"/>
         <w:tblLook w:val="04A0" w:firstRow="1" w:lastRow="0" w:firstColumn="1" w:lastColumn="0" w:noHBand="0" w:noVBand="1"/>
       </w:tblPr>
       <w:tblGrid>
-        <w:gridCol w:w="6030"/>
-        <w:gridCol w:w="3320"/>
+        <w:gridCol w:w="1816"/>
+        <w:gridCol w:w="2976"/>
+        <w:gridCol w:w="3118"/>
       </w:tblGrid>
       <w:tr>
         <w:tc>
           <w:tcPr>
-            <w:tcW w:w="6030" w:type="dxa"/>
+            <w:tcW w:w="1816" w:type="dxa"/>
           </w:tcPr>
-          <w:p>
-            <w:r>
-              <w:rPr>
-                <w:b/>
-                <w:bCs/>
-                <w:i/>
-                <w:iCs/>
-                <w:highlight w:val="yellow"/>
-              </w:rPr>
-              <w:t>System Design</w:t>
-            </w:r>
-            <w:r>
-              <w:t>: Defining software architecture of a system rather than solving code problems, solving structural problems.</w:t>
-            </w:r>
-          </w:p>
           <w:p>
             <w:pPr>
               <w:pStyle w:val="ListParagraph"/>
-              <w:numPr>
-                <w:ilvl w:val="0"/>
-                <w:numId w:val="2"/>
-              </w:numPr>
+              <w:ind w:left="0"/>
+              <w:jc w:val="center"/>
             </w:pPr>
             <w:r>
-              <w:t>Non-functional requirements and how to build it</w:t>
+              <w:t>Cach</w:t>
+            </w:r>
+            <w:r>
+              <w:t>e</w:t>
             </w:r>
           </w:p>
+        </w:tc>
+        <w:tc>
+          <w:tcPr>
+            <w:tcW w:w="2976" w:type="dxa"/>
+          </w:tcPr>
           <w:p>
             <w:pPr>
               <w:pStyle w:val="ListParagraph"/>
-              <w:numPr>
-                <w:ilvl w:val="0"/>
-                <w:numId w:val="2"/>
-              </w:numPr>
+              <w:ind w:left="0"/>
+              <w:jc w:val="center"/>
             </w:pPr>
             <w:r>
-              <w:t>Creating software architecture documents</w:t>
+              <w:t>Pro</w:t>
             </w:r>
           </w:p>
+        </w:tc>
+        <w:tc>
+          <w:tcPr>
+            <w:tcW w:w="3118" w:type="dxa"/>
+          </w:tcPr>
           <w:p>
             <w:pPr>
               <w:pStyle w:val="ListParagraph"/>
-              <w:numPr>
-                <w:ilvl w:val="0"/>
-                <w:numId w:val="2"/>
-              </w:numPr>
+              <w:ind w:left="0"/>
+              <w:jc w:val="center"/>
             </w:pPr>
             <w:r>
-              <w:t>Architecture risks</w:t>
+              <w:t>Con</w:t>
             </w:r>
           </w:p>
+        </w:tc>
+      </w:tr>
+      <w:tr>
+        <w:tc>
+          <w:tcPr>
+            <w:tcW w:w="1816" w:type="dxa"/>
+          </w:tcPr>
           <w:p>
             <w:pPr>
               <w:pStyle w:val="ListParagraph"/>
-              <w:numPr>
-                <w:ilvl w:val="0"/>
-                <w:numId w:val="2"/>
-              </w:numPr>
+              <w:ind w:left="0"/>
             </w:pPr>
             <w:r>
-              <w:t>How to calculate cost for infrastructure</w:t>
+              <w:t>Read-through</w:t>
             </w:r>
           </w:p>
-          <w:p>
-            <w:pPr>
-              <w:rPr>
-                <w:b/>
-                <w:bCs/>
-              </w:rPr>
-            </w:pPr>
-            <w:r>
-              <w:rPr>
-                <w:b/>
-                <w:bCs/>
-              </w:rPr>
-              <w:t>Deciding on Tradeoffs</w:t>
-            </w:r>
-          </w:p>
+        </w:tc>
+        <w:tc>
+          <w:tcPr>
+            <w:tcW w:w="2976" w:type="dxa"/>
+          </w:tcPr>
           <w:p>
             <w:pPr>
               <w:pStyle w:val="ListParagraph"/>
-              <w:numPr>
-                <w:ilvl w:val="0"/>
-                <w:numId w:val="2"/>
-              </w:numPr>
+              <w:ind w:left="0"/>
             </w:pPr>
             <w:r>
-              <w:t>Consistency, availability, partition tolerance</w:t>
+              <w:t xml:space="preserve">Fast for </w:t>
+            </w:r>
+            <w:r>
+              <w:t>frequently accessed data</w:t>
+            </w:r>
+            <w:r>
+              <w:t xml:space="preserve"> and reduces load on DB</w:t>
+            </w:r>
+            <w:r>
+              <w:t>.</w:t>
             </w:r>
           </w:p>
+        </w:tc>
+        <w:tc>
+          <w:tcPr>
+            <w:tcW w:w="3118" w:type="dxa"/>
+          </w:tcPr>
           <w:p>
             <w:pPr>
               <w:pStyle w:val="ListParagraph"/>
-              <w:numPr>
-                <w:ilvl w:val="0"/>
-                <w:numId w:val="2"/>
-              </w:numPr>
+              <w:ind w:left="0"/>
             </w:pPr>
             <w:r>
-              <w:t>Performance</w:t>
+              <w:t>Slow initial read if not cached.</w:t>
             </w:r>
           </w:p>
+        </w:tc>
+      </w:tr>
+      <w:tr>
+        <w:tc>
+          <w:tcPr>
+            <w:tcW w:w="1816" w:type="dxa"/>
+          </w:tcPr>
           <w:p>
             <w:pPr>
               <w:pStyle w:val="ListParagraph"/>
-              <w:numPr>
-                <w:ilvl w:val="0"/>
-                <w:numId w:val="2"/>
-              </w:numPr>
+              <w:ind w:left="0"/>
             </w:pPr>
             <w:r>
-              <w:t>Maintainability</w:t>
+              <w:t>Write-through</w:t>
             </w:r>
           </w:p>
-          <w:p/>
         </w:tc>
         <w:tc>
           <w:tcPr>
-            <w:tcW w:w="3320" w:type="dxa"/>
+            <w:tcW w:w="2976" w:type="dxa"/>
           </w:tcPr>
           <w:p>
             <w:pPr>
-              <w:jc w:val="center"/>
+              <w:pStyle w:val="ListParagraph"/>
+              <w:ind w:left="0"/>
             </w:pPr>
             <w:r>
-              <w:rPr>
-                <w:noProof/>
-              </w:rPr>
-              <w:drawing>
-                <wp:inline distT="0" distB="0" distL="0" distR="0" wp14:anchorId="162C6A72" wp14:editId="55C228A3">
-                  <wp:extent cx="1096414" cy="1057091"/>
-                  <wp:effectExtent l="0" t="0" r="8890" b="0"/>
-                  <wp:docPr id="172282540" name="Picture 1"/>
-                  <wp:cNvGraphicFramePr>
-                    <a:graphicFrameLocks xmlns:a="http://schemas.openxmlformats.org/drawingml/2006/main" noChangeAspect="1"/>
-                  </wp:cNvGraphicFramePr>
-                  <a:graphic xmlns:a="http://schemas.openxmlformats.org/drawingml/2006/main">
-                    <a:graphicData uri="http://schemas.openxmlformats.org/drawingml/2006/picture">
-                      <pic:pic xmlns:pic="http://schemas.openxmlformats.org/drawingml/2006/picture">
-                        <pic:nvPicPr>
-                          <pic:cNvPr id="172282540" name=""/>
-                          <pic:cNvPicPr/>
-                        </pic:nvPicPr>
-                        <pic:blipFill>
-                          <a:blip r:embed="rId11"/>
-                          <a:stretch>
-                            <a:fillRect/>
-                          </a:stretch>
-                        </pic:blipFill>
-                        <pic:spPr>
-                          <a:xfrm>
-                            <a:off x="0" y="0"/>
-                            <a:ext cx="1110902" cy="1071059"/>
-                          </a:xfrm>
-                          <a:prstGeom prst="rect">
-                            <a:avLst/>
-                          </a:prstGeom>
-                        </pic:spPr>
-                      </pic:pic>
-                    </a:graphicData>
-                  </a:graphic>
-                </wp:inline>
-              </w:drawing>
+              <w:t>Fast for accessing recently written data.</w:t>
             </w:r>
           </w:p>
+        </w:tc>
+        <w:tc>
+          <w:tcPr>
+            <w:tcW w:w="3118" w:type="dxa"/>
+          </w:tcPr>
           <w:p>
-            <w:r>
-              <w:t xml:space="preserve">Figure: </w:t>
-            </w:r>
-            <w:r>
-              <w:rPr>
-                <w:b/>
-                <w:bCs/>
-                <w:i/>
-                <w:iCs/>
-                <w:highlight w:val="yellow"/>
-              </w:rPr>
-              <w:t>CAP Theorem</w:t>
-            </w:r>
-            <w:r>
-              <w:t>: can only satisfy 2/3 of these characteristics.</w:t>
+            <w:pPr>
+              <w:pStyle w:val="ListParagraph"/>
+              <w:ind w:left="0"/>
+            </w:pPr>
+            <w:r>
+              <w:t>Slower write performance.</w:t>
+            </w:r>
+          </w:p>
+        </w:tc>
+      </w:tr>
+      <w:tr>
+        <w:tc>
+          <w:tcPr>
+            <w:tcW w:w="1816" w:type="dxa"/>
+          </w:tcPr>
+          <w:p>
+            <w:pPr>
+              <w:pStyle w:val="ListParagraph"/>
+              <w:ind w:left="0"/>
+            </w:pPr>
+            <w:r>
+              <w:t>Read-through and write-through</w:t>
+            </w:r>
+          </w:p>
+        </w:tc>
+        <w:tc>
+          <w:tcPr>
+            <w:tcW w:w="2976" w:type="dxa"/>
+          </w:tcPr>
+          <w:p>
+            <w:pPr>
+              <w:pStyle w:val="ListParagraph"/>
+              <w:ind w:left="0"/>
+            </w:pPr>
+            <w:r>
+              <w:t>Fast access for most recent data.</w:t>
+            </w:r>
+          </w:p>
+        </w:tc>
+        <w:tc>
+          <w:tcPr>
+            <w:tcW w:w="3118" w:type="dxa"/>
+          </w:tcPr>
+          <w:p>
+            <w:pPr>
+              <w:pStyle w:val="ListParagraph"/>
+              <w:ind w:left="0"/>
+            </w:pPr>
+            <w:r>
+              <w:t>Performance overhead.</w:t>
+            </w:r>
+            <w:r>
+              <w:t xml:space="preserve"> Complexity in implementation and maintenance.</w:t>
             </w:r>
           </w:p>
         </w:tc>
       </w:tr>
     </w:tbl>
+    <w:p>
+      <w:pPr>
+        <w:pStyle w:val="ListParagraph"/>
+        <w:numPr>
+          <w:ilvl w:val="1"/>
+          <w:numId w:val="2"/>
+        </w:numPr>
+      </w:pPr>
+      <w:r>
+        <w:t>Increase in performance with caching leads to a</w:t>
+      </w:r>
+      <w:r>
+        <w:t>:</w:t>
+      </w:r>
+    </w:p>
+    <w:p>
+      <w:pPr>
+        <w:pStyle w:val="ListParagraph"/>
+        <w:numPr>
+          <w:ilvl w:val="2"/>
+          <w:numId w:val="2"/>
+        </w:numPr>
+      </w:pPr>
+      <w:r>
+        <w:t>decrease in</w:t>
+      </w:r>
+      <w:r>
+        <w:t xml:space="preserve"> maintainability, code readability, </w:t>
+      </w:r>
+      <w:r>
+        <w:t>freshness of data.</w:t>
+      </w:r>
+    </w:p>
+    <w:p>
+      <w:pPr>
+        <w:pStyle w:val="ListParagraph"/>
+        <w:numPr>
+          <w:ilvl w:val="2"/>
+          <w:numId w:val="2"/>
+        </w:numPr>
+      </w:pPr>
+      <w:r>
+        <w:t>increase in memory usage, costs</w:t>
+      </w:r>
+      <w:r>
+        <w:t>, o</w:t>
+      </w:r>
+      <w:r>
+        <w:t>perations overhead.</w:t>
+      </w:r>
+    </w:p>
+    <w:p>
+      <w:pPr>
+        <w:pStyle w:val="ListParagraph"/>
+        <w:numPr>
+          <w:ilvl w:val="0"/>
+          <w:numId w:val="2"/>
+        </w:numPr>
+      </w:pPr>
+      <w:r>
+        <w:t>Size of input / output.</w:t>
+      </w:r>
+    </w:p>
+    <w:p>
+      <w:pPr>
+        <w:pStyle w:val="ListParagraph"/>
+        <w:numPr>
+          <w:ilvl w:val="1"/>
+          <w:numId w:val="2"/>
+        </w:numPr>
+      </w:pPr>
+      <w:r>
+        <w:t>Decreasing size of output:</w:t>
+      </w:r>
+    </w:p>
+    <w:p>
+      <w:pPr>
+        <w:pStyle w:val="ListParagraph"/>
+        <w:numPr>
+          <w:ilvl w:val="2"/>
+          <w:numId w:val="2"/>
+        </w:numPr>
+      </w:pPr>
+      <w:r>
+        <w:t>Reduces transport</w:t>
+      </w:r>
+      <w:r>
+        <w:t xml:space="preserve"> time</w:t>
+      </w:r>
+      <w:r>
+        <w:t>.</w:t>
+      </w:r>
+    </w:p>
+    <w:p>
+      <w:pPr>
+        <w:pStyle w:val="ListParagraph"/>
+        <w:numPr>
+          <w:ilvl w:val="2"/>
+          <w:numId w:val="2"/>
+        </w:numPr>
+      </w:pPr>
+      <w:r>
+        <w:t>Increases time to compress and decompress.</w:t>
+      </w:r>
+    </w:p>
+    <w:p>
+      <w:pPr>
+        <w:pStyle w:val="ListParagraph"/>
+        <w:numPr>
+          <w:ilvl w:val="0"/>
+          <w:numId w:val="2"/>
+        </w:numPr>
+      </w:pPr>
+      <w:r>
+        <w:t>Maintainability</w:t>
+      </w:r>
+    </w:p>
+    <w:p>
+      <w:pPr>
+        <w:pStyle w:val="ListParagraph"/>
+        <w:numPr>
+          <w:ilvl w:val="0"/>
+          <w:numId w:val="2"/>
+        </w:numPr>
+      </w:pPr>
+      <w:r>
+        <w:t>Cost</w:t>
+      </w:r>
+    </w:p>
+    <w:p/>
+    <w:tbl>
+      <w:tblPr>
+        <w:tblStyle w:val="TableGrid"/>
+        <w:tblW w:w="0" w:type="auto"/>
+        <w:tblLook w:val="04A0" w:firstRow="1" w:lastRow="0" w:firstColumn="1" w:lastColumn="0" w:noHBand="0" w:noVBand="1"/>
+      </w:tblPr>
+      <w:tblGrid>
+        <w:gridCol w:w="9350"/>
+      </w:tblGrid>
+      <w:tr>
+        <w:tc>
+          <w:tcPr>
+            <w:tcW w:w="9350" w:type="dxa"/>
+          </w:tcPr>
+          <w:p>
+            <w:r>
+              <w:rPr>
+                <w:highlight w:val="magenta"/>
+              </w:rPr>
+              <w:t>TODO</w:t>
+            </w:r>
+            <w:r>
+              <w:t>:</w:t>
+            </w:r>
+          </w:p>
+          <w:p>
+            <w:r>
+              <w:t>[</w:t>
+            </w:r>
+            <w:r>
+              <w:rPr>
+                <w:highlight w:val="magenta"/>
+              </w:rPr>
+              <w:t>CRITICAL</w:t>
+            </w:r>
+            <w:r>
+              <w:t xml:space="preserve">] </w:t>
+            </w:r>
+            <w:hyperlink r:id="rId12" w:history="1">
+              <w:r>
+                <w:rPr>
+                  <w:rStyle w:val="Hyperlink"/>
+                </w:rPr>
+                <w:t>https://sre.google/sre-book/handling-overload/</w:t>
+              </w:r>
+            </w:hyperlink>
+          </w:p>
+          <w:p>
+            <w:r>
+              <w:t>[</w:t>
+            </w:r>
+            <w:r>
+              <w:rPr>
+                <w:highlight w:val="magenta"/>
+              </w:rPr>
+              <w:t>CRITICAL</w:t>
+            </w:r>
+            <w:r>
+              <w:t xml:space="preserve">] </w:t>
+            </w:r>
+            <w:hyperlink r:id="rId13" w:history="1">
+              <w:r>
+                <w:rPr>
+                  <w:rStyle w:val="Hyperlink"/>
+                </w:rPr>
+                <w:t>https://sre.google/sre-book/addressing-cascading-failures/</w:t>
+              </w:r>
+            </w:hyperlink>
+          </w:p>
+          <w:p>
+            <w:hyperlink r:id="rId14" w:history="1">
+              <w:r>
+                <w:rPr>
+                  <w:rStyle w:val="Hyperlink"/>
+                </w:rPr>
+                <w:t>https://sre.google/sre-book/table-of-contents/</w:t>
+              </w:r>
+            </w:hyperlink>
+          </w:p>
+          <w:p>
+            <w:proofErr w:type="spellStart"/>
+            <w:r>
+              <w:t>o'reilly</w:t>
+            </w:r>
+            <w:proofErr w:type="spellEnd"/>
+            <w:r>
+              <w:t xml:space="preserve"> site reliability engineering</w:t>
+            </w:r>
+          </w:p>
+        </w:tc>
+      </w:tr>
+    </w:tbl>
+    <w:p/>
     <w:p>
       <w:pPr>
         <w:pStyle w:val="Heading3"/>
@@ -1310,7 +2252,7 @@
                     <pic:cNvPicPr/>
                   </pic:nvPicPr>
                   <pic:blipFill>
-                    <a:blip r:embed="rId12"/>
+                    <a:blip r:embed="rId15"/>
                     <a:stretch>
                       <a:fillRect/>
                     </a:stretch>
@@ -1396,7 +2338,6 @@
         <w:pStyle w:val="Heading3"/>
       </w:pPr>
       <w:r>
-        <w:lastRenderedPageBreak/>
         <w:t xml:space="preserve">1.4. </w:t>
       </w:r>
       <w:r>
@@ -1520,7 +2461,15 @@
         </w:numPr>
       </w:pPr>
       <w:r>
-        <w:t>Free and open source software (FOSS) is both free and open source.</w:t>
+        <w:t xml:space="preserve">Free and </w:t>
+      </w:r>
+      <w:proofErr w:type="gramStart"/>
+      <w:r>
+        <w:t>open source</w:t>
+      </w:r>
+      <w:proofErr w:type="gramEnd"/>
+      <w:r>
+        <w:t xml:space="preserve"> software (FOSS) is both free and open source.</w:t>
       </w:r>
     </w:p>
     <w:p>
@@ -1532,7 +2481,15 @@
         </w:numPr>
       </w:pPr>
       <w:r>
-        <w:t>Value of open source software: makes a developer’s life easier, e.g., git, TensorFlow, React.</w:t>
+        <w:t xml:space="preserve">Value of open source </w:t>
+      </w:r>
+      <w:proofErr w:type="gramStart"/>
+      <w:r>
+        <w:t>software:</w:t>
+      </w:r>
+      <w:proofErr w:type="gramEnd"/>
+      <w:r>
+        <w:t xml:space="preserve"> makes a developer’s life easier, e.g., git, TensorFlow, React.</w:t>
       </w:r>
     </w:p>
     <w:p>
@@ -1587,7 +2544,7 @@
                 <w:noProof/>
               </w:rPr>
               <w:drawing>
-                <wp:inline distT="0" distB="0" distL="0" distR="0" wp14:anchorId="1F891C6B" wp14:editId="1D4819F7">
+                <wp:inline distT="0" distB="0" distL="0" distR="0" wp14:anchorId="1F891C6B" wp14:editId="3C0A0F99">
                   <wp:extent cx="2543852" cy="2410953"/>
                   <wp:effectExtent l="0" t="0" r="8890" b="8890"/>
                   <wp:docPr id="1917999958" name="Picture 1"/>
@@ -1604,7 +2561,7 @@
                           </pic:cNvPicPr>
                         </pic:nvPicPr>
                         <pic:blipFill>
-                          <a:blip r:embed="rId13" cstate="print">
+                          <a:blip r:embed="rId16" cstate="print">
                             <a:extLst>
                               <a:ext uri="{28A0092B-C50C-407E-A947-70E740481C1C}">
                                 <a14:useLocalDpi xmlns:a14="http://schemas.microsoft.com/office/drawing/2010/main" val="0"/>
@@ -1640,7 +2597,7 @@
             <w:pPr>
               <w:jc w:val="center"/>
             </w:pPr>
-            <w:hyperlink r:id="rId14" w:history="1">
+            <w:hyperlink r:id="rId17" w:history="1">
               <w:r>
                 <w:rPr>
                   <w:rStyle w:val="Hyperlink"/>
@@ -1675,7 +2632,7 @@
                           <pic:cNvPicPr/>
                         </pic:nvPicPr>
                         <pic:blipFill>
-                          <a:blip r:embed="rId15"/>
+                          <a:blip r:embed="rId18"/>
                           <a:stretch>
                             <a:fillRect/>
                           </a:stretch>
@@ -1735,7 +2692,15 @@
         </w:numPr>
       </w:pPr>
       <w:r>
-        <w:t>“used by” count</w:t>
+        <w:t>“</w:t>
+      </w:r>
+      <w:proofErr w:type="gramStart"/>
+      <w:r>
+        <w:t>used</w:t>
+      </w:r>
+      <w:proofErr w:type="gramEnd"/>
+      <w:r>
+        <w:t xml:space="preserve"> by” count</w:t>
       </w:r>
     </w:p>
     <w:p>
@@ -1879,7 +2844,15 @@
         </w:numPr>
       </w:pPr>
       <w:r>
-        <w:t>Fork repo. Why fork? So your changes can’t affect changes in parent repository.</w:t>
+        <w:t xml:space="preserve">Fork repo. Why fork? </w:t>
+      </w:r>
+      <w:proofErr w:type="gramStart"/>
+      <w:r>
+        <w:t>So</w:t>
+      </w:r>
+      <w:proofErr w:type="gramEnd"/>
+      <w:r>
+        <w:t xml:space="preserve"> your changes can’t affect changes in parent repository.</w:t>
       </w:r>
       <w:r>
         <w:t xml:space="preserve"> Then PR.</w:t>
@@ -1935,6 +2908,7 @@
         </w:numPr>
       </w:pPr>
       <w:r>
+        <w:lastRenderedPageBreak/>
         <w:t>Git</w:t>
       </w:r>
       <w:r>
@@ -2632,6 +3606,119 @@
     </w:lvl>
   </w:abstractNum>
   <w:abstractNum w:abstractNumId="6" w15:restartNumberingAfterBreak="0">
+    <w:nsid w:val="3656386E"/>
+    <w:multiLevelType w:val="hybridMultilevel"/>
+    <w:tmpl w:val="0FE88684"/>
+    <w:lvl w:ilvl="0" w:tplc="3BA6CEB0">
+      <w:start w:val="1"/>
+      <w:numFmt w:val="bullet"/>
+      <w:lvlText w:val=""/>
+      <w:lvlJc w:val="left"/>
+      <w:pPr>
+        <w:ind w:left="1080" w:hanging="360"/>
+      </w:pPr>
+      <w:rPr>
+        <w:rFonts w:ascii="Symbol" w:eastAsiaTheme="minorEastAsia" w:hAnsi="Symbol" w:cstheme="minorBidi" w:hint="default"/>
+      </w:rPr>
+    </w:lvl>
+    <w:lvl w:ilvl="1" w:tplc="10090003" w:tentative="1">
+      <w:start w:val="1"/>
+      <w:numFmt w:val="bullet"/>
+      <w:lvlText w:val="o"/>
+      <w:lvlJc w:val="left"/>
+      <w:pPr>
+        <w:ind w:left="1800" w:hanging="360"/>
+      </w:pPr>
+      <w:rPr>
+        <w:rFonts w:ascii="Courier New" w:hAnsi="Courier New" w:cs="Courier New" w:hint="default"/>
+      </w:rPr>
+    </w:lvl>
+    <w:lvl w:ilvl="2" w:tplc="10090005" w:tentative="1">
+      <w:start w:val="1"/>
+      <w:numFmt w:val="bullet"/>
+      <w:lvlText w:val=""/>
+      <w:lvlJc w:val="left"/>
+      <w:pPr>
+        <w:ind w:left="2520" w:hanging="360"/>
+      </w:pPr>
+      <w:rPr>
+        <w:rFonts w:ascii="Wingdings" w:hAnsi="Wingdings" w:hint="default"/>
+      </w:rPr>
+    </w:lvl>
+    <w:lvl w:ilvl="3" w:tplc="10090001" w:tentative="1">
+      <w:start w:val="1"/>
+      <w:numFmt w:val="bullet"/>
+      <w:lvlText w:val=""/>
+      <w:lvlJc w:val="left"/>
+      <w:pPr>
+        <w:ind w:left="3240" w:hanging="360"/>
+      </w:pPr>
+      <w:rPr>
+        <w:rFonts w:ascii="Symbol" w:hAnsi="Symbol" w:hint="default"/>
+      </w:rPr>
+    </w:lvl>
+    <w:lvl w:ilvl="4" w:tplc="10090003" w:tentative="1">
+      <w:start w:val="1"/>
+      <w:numFmt w:val="bullet"/>
+      <w:lvlText w:val="o"/>
+      <w:lvlJc w:val="left"/>
+      <w:pPr>
+        <w:ind w:left="3960" w:hanging="360"/>
+      </w:pPr>
+      <w:rPr>
+        <w:rFonts w:ascii="Courier New" w:hAnsi="Courier New" w:cs="Courier New" w:hint="default"/>
+      </w:rPr>
+    </w:lvl>
+    <w:lvl w:ilvl="5" w:tplc="10090005" w:tentative="1">
+      <w:start w:val="1"/>
+      <w:numFmt w:val="bullet"/>
+      <w:lvlText w:val=""/>
+      <w:lvlJc w:val="left"/>
+      <w:pPr>
+        <w:ind w:left="4680" w:hanging="360"/>
+      </w:pPr>
+      <w:rPr>
+        <w:rFonts w:ascii="Wingdings" w:hAnsi="Wingdings" w:hint="default"/>
+      </w:rPr>
+    </w:lvl>
+    <w:lvl w:ilvl="6" w:tplc="10090001" w:tentative="1">
+      <w:start w:val="1"/>
+      <w:numFmt w:val="bullet"/>
+      <w:lvlText w:val=""/>
+      <w:lvlJc w:val="left"/>
+      <w:pPr>
+        <w:ind w:left="5400" w:hanging="360"/>
+      </w:pPr>
+      <w:rPr>
+        <w:rFonts w:ascii="Symbol" w:hAnsi="Symbol" w:hint="default"/>
+      </w:rPr>
+    </w:lvl>
+    <w:lvl w:ilvl="7" w:tplc="10090003" w:tentative="1">
+      <w:start w:val="1"/>
+      <w:numFmt w:val="bullet"/>
+      <w:lvlText w:val="o"/>
+      <w:lvlJc w:val="left"/>
+      <w:pPr>
+        <w:ind w:left="6120" w:hanging="360"/>
+      </w:pPr>
+      <w:rPr>
+        <w:rFonts w:ascii="Courier New" w:hAnsi="Courier New" w:cs="Courier New" w:hint="default"/>
+      </w:rPr>
+    </w:lvl>
+    <w:lvl w:ilvl="8" w:tplc="10090005" w:tentative="1">
+      <w:start w:val="1"/>
+      <w:numFmt w:val="bullet"/>
+      <w:lvlText w:val=""/>
+      <w:lvlJc w:val="left"/>
+      <w:pPr>
+        <w:ind w:left="6840" w:hanging="360"/>
+      </w:pPr>
+      <w:rPr>
+        <w:rFonts w:ascii="Wingdings" w:hAnsi="Wingdings" w:hint="default"/>
+      </w:rPr>
+    </w:lvl>
+  </w:abstractNum>
+  <w:abstractNum w:abstractNumId="7" w15:restartNumberingAfterBreak="0">
     <w:nsid w:val="3AD662CD"/>
     <w:multiLevelType w:val="hybridMultilevel"/>
     <w:tmpl w:val="953CB382"/>
@@ -2744,7 +3831,7 @@
       </w:rPr>
     </w:lvl>
   </w:abstractNum>
-  <w:abstractNum w:abstractNumId="7" w15:restartNumberingAfterBreak="0">
+  <w:abstractNum w:abstractNumId="8" w15:restartNumberingAfterBreak="0">
     <w:nsid w:val="40B06C7C"/>
     <w:multiLevelType w:val="hybridMultilevel"/>
     <w:tmpl w:val="27D6B4C8"/>
@@ -2772,7 +3859,7 @@
         <w:rFonts w:ascii="Courier New" w:hAnsi="Courier New" w:cs="Courier New" w:hint="default"/>
       </w:rPr>
     </w:lvl>
-    <w:lvl w:ilvl="2" w:tplc="04090005" w:tentative="1">
+    <w:lvl w:ilvl="2" w:tplc="04090005">
       <w:start w:val="1"/>
       <w:numFmt w:val="bullet"/>
       <w:lvlText w:val=""/>
@@ -2857,7 +3944,7 @@
       </w:rPr>
     </w:lvl>
   </w:abstractNum>
-  <w:abstractNum w:abstractNumId="8" w15:restartNumberingAfterBreak="0">
+  <w:abstractNum w:abstractNumId="9" w15:restartNumberingAfterBreak="0">
     <w:nsid w:val="498947E7"/>
     <w:multiLevelType w:val="hybridMultilevel"/>
     <w:tmpl w:val="714E5B6A"/>
@@ -2946,7 +4033,7 @@
       </w:pPr>
     </w:lvl>
   </w:abstractNum>
-  <w:abstractNum w:abstractNumId="9" w15:restartNumberingAfterBreak="0">
+  <w:abstractNum w:abstractNumId="10" w15:restartNumberingAfterBreak="0">
     <w:nsid w:val="56CF1199"/>
     <w:multiLevelType w:val="hybridMultilevel"/>
     <w:tmpl w:val="55AE66C4"/>
@@ -3059,7 +4146,120 @@
       </w:rPr>
     </w:lvl>
   </w:abstractNum>
-  <w:abstractNum w:abstractNumId="10" w15:restartNumberingAfterBreak="0">
+  <w:abstractNum w:abstractNumId="11" w15:restartNumberingAfterBreak="0">
+    <w:nsid w:val="58B26BEB"/>
+    <w:multiLevelType w:val="hybridMultilevel"/>
+    <w:tmpl w:val="A65EE57E"/>
+    <w:lvl w:ilvl="0" w:tplc="04090001">
+      <w:start w:val="1"/>
+      <w:numFmt w:val="bullet"/>
+      <w:lvlText w:val=""/>
+      <w:lvlJc w:val="left"/>
+      <w:pPr>
+        <w:ind w:left="2160" w:hanging="360"/>
+      </w:pPr>
+      <w:rPr>
+        <w:rFonts w:ascii="Symbol" w:hAnsi="Symbol" w:hint="default"/>
+      </w:rPr>
+    </w:lvl>
+    <w:lvl w:ilvl="1" w:tplc="10090003" w:tentative="1">
+      <w:start w:val="1"/>
+      <w:numFmt w:val="bullet"/>
+      <w:lvlText w:val="o"/>
+      <w:lvlJc w:val="left"/>
+      <w:pPr>
+        <w:ind w:left="2880" w:hanging="360"/>
+      </w:pPr>
+      <w:rPr>
+        <w:rFonts w:ascii="Courier New" w:hAnsi="Courier New" w:cs="Courier New" w:hint="default"/>
+      </w:rPr>
+    </w:lvl>
+    <w:lvl w:ilvl="2" w:tplc="10090005" w:tentative="1">
+      <w:start w:val="1"/>
+      <w:numFmt w:val="bullet"/>
+      <w:lvlText w:val=""/>
+      <w:lvlJc w:val="left"/>
+      <w:pPr>
+        <w:ind w:left="3600" w:hanging="360"/>
+      </w:pPr>
+      <w:rPr>
+        <w:rFonts w:ascii="Wingdings" w:hAnsi="Wingdings" w:hint="default"/>
+      </w:rPr>
+    </w:lvl>
+    <w:lvl w:ilvl="3" w:tplc="10090001" w:tentative="1">
+      <w:start w:val="1"/>
+      <w:numFmt w:val="bullet"/>
+      <w:lvlText w:val=""/>
+      <w:lvlJc w:val="left"/>
+      <w:pPr>
+        <w:ind w:left="4320" w:hanging="360"/>
+      </w:pPr>
+      <w:rPr>
+        <w:rFonts w:ascii="Symbol" w:hAnsi="Symbol" w:hint="default"/>
+      </w:rPr>
+    </w:lvl>
+    <w:lvl w:ilvl="4" w:tplc="10090003" w:tentative="1">
+      <w:start w:val="1"/>
+      <w:numFmt w:val="bullet"/>
+      <w:lvlText w:val="o"/>
+      <w:lvlJc w:val="left"/>
+      <w:pPr>
+        <w:ind w:left="5040" w:hanging="360"/>
+      </w:pPr>
+      <w:rPr>
+        <w:rFonts w:ascii="Courier New" w:hAnsi="Courier New" w:cs="Courier New" w:hint="default"/>
+      </w:rPr>
+    </w:lvl>
+    <w:lvl w:ilvl="5" w:tplc="10090005" w:tentative="1">
+      <w:start w:val="1"/>
+      <w:numFmt w:val="bullet"/>
+      <w:lvlText w:val=""/>
+      <w:lvlJc w:val="left"/>
+      <w:pPr>
+        <w:ind w:left="5760" w:hanging="360"/>
+      </w:pPr>
+      <w:rPr>
+        <w:rFonts w:ascii="Wingdings" w:hAnsi="Wingdings" w:hint="default"/>
+      </w:rPr>
+    </w:lvl>
+    <w:lvl w:ilvl="6" w:tplc="10090001" w:tentative="1">
+      <w:start w:val="1"/>
+      <w:numFmt w:val="bullet"/>
+      <w:lvlText w:val=""/>
+      <w:lvlJc w:val="left"/>
+      <w:pPr>
+        <w:ind w:left="6480" w:hanging="360"/>
+      </w:pPr>
+      <w:rPr>
+        <w:rFonts w:ascii="Symbol" w:hAnsi="Symbol" w:hint="default"/>
+      </w:rPr>
+    </w:lvl>
+    <w:lvl w:ilvl="7" w:tplc="10090003" w:tentative="1">
+      <w:start w:val="1"/>
+      <w:numFmt w:val="bullet"/>
+      <w:lvlText w:val="o"/>
+      <w:lvlJc w:val="left"/>
+      <w:pPr>
+        <w:ind w:left="7200" w:hanging="360"/>
+      </w:pPr>
+      <w:rPr>
+        <w:rFonts w:ascii="Courier New" w:hAnsi="Courier New" w:cs="Courier New" w:hint="default"/>
+      </w:rPr>
+    </w:lvl>
+    <w:lvl w:ilvl="8" w:tplc="10090005" w:tentative="1">
+      <w:start w:val="1"/>
+      <w:numFmt w:val="bullet"/>
+      <w:lvlText w:val=""/>
+      <w:lvlJc w:val="left"/>
+      <w:pPr>
+        <w:ind w:left="7920" w:hanging="360"/>
+      </w:pPr>
+      <w:rPr>
+        <w:rFonts w:ascii="Wingdings" w:hAnsi="Wingdings" w:hint="default"/>
+      </w:rPr>
+    </w:lvl>
+  </w:abstractNum>
+  <w:abstractNum w:abstractNumId="12" w15:restartNumberingAfterBreak="0">
     <w:nsid w:val="5A4C6D4D"/>
     <w:multiLevelType w:val="hybridMultilevel"/>
     <w:tmpl w:val="F1EEF2A2"/>
@@ -3172,7 +4372,7 @@
       </w:rPr>
     </w:lvl>
   </w:abstractNum>
-  <w:abstractNum w:abstractNumId="11" w15:restartNumberingAfterBreak="0">
+  <w:abstractNum w:abstractNumId="13" w15:restartNumberingAfterBreak="0">
     <w:nsid w:val="64D768D9"/>
     <w:multiLevelType w:val="hybridMultilevel"/>
     <w:tmpl w:val="B51EB022"/>
@@ -3285,7 +4485,7 @@
       </w:rPr>
     </w:lvl>
   </w:abstractNum>
-  <w:abstractNum w:abstractNumId="12" w15:restartNumberingAfterBreak="0">
+  <w:abstractNum w:abstractNumId="14" w15:restartNumberingAfterBreak="0">
     <w:nsid w:val="714359C5"/>
     <w:multiLevelType w:val="hybridMultilevel"/>
     <w:tmpl w:val="9B0C9592"/>
@@ -3374,7 +4574,7 @@
       </w:pPr>
     </w:lvl>
   </w:abstractNum>
-  <w:abstractNum w:abstractNumId="13" w15:restartNumberingAfterBreak="0">
+  <w:abstractNum w:abstractNumId="15" w15:restartNumberingAfterBreak="0">
     <w:nsid w:val="72F27107"/>
     <w:multiLevelType w:val="multilevel"/>
     <w:tmpl w:val="F51268DC"/>
@@ -3487,7 +4687,7 @@
       </w:rPr>
     </w:lvl>
   </w:abstractNum>
-  <w:abstractNum w:abstractNumId="14" w15:restartNumberingAfterBreak="0">
+  <w:abstractNum w:abstractNumId="16" w15:restartNumberingAfterBreak="0">
     <w:nsid w:val="73444B23"/>
     <w:multiLevelType w:val="hybridMultilevel"/>
     <w:tmpl w:val="16DEA0C4"/>
@@ -3580,22 +4780,22 @@
     <w:abstractNumId w:val="1"/>
   </w:num>
   <w:num w:numId="2" w16cid:durableId="1580679026">
-    <w:abstractNumId w:val="7"/>
+    <w:abstractNumId w:val="8"/>
   </w:num>
   <w:num w:numId="3" w16cid:durableId="1840391929">
     <w:abstractNumId w:val="0"/>
   </w:num>
   <w:num w:numId="4" w16cid:durableId="456264732">
-    <w:abstractNumId w:val="6"/>
+    <w:abstractNumId w:val="7"/>
   </w:num>
   <w:num w:numId="5" w16cid:durableId="294527505">
-    <w:abstractNumId w:val="11"/>
+    <w:abstractNumId w:val="13"/>
   </w:num>
   <w:num w:numId="6" w16cid:durableId="1288388088">
-    <w:abstractNumId w:val="14"/>
+    <w:abstractNumId w:val="16"/>
   </w:num>
   <w:num w:numId="7" w16cid:durableId="188221716">
-    <w:abstractNumId w:val="9"/>
+    <w:abstractNumId w:val="10"/>
   </w:num>
   <w:num w:numId="8" w16cid:durableId="1882670070">
     <w:abstractNumId w:val="2"/>
@@ -3604,22 +4804,28 @@
     <w:abstractNumId w:val="5"/>
   </w:num>
   <w:num w:numId="10" w16cid:durableId="756176552">
-    <w:abstractNumId w:val="13"/>
+    <w:abstractNumId w:val="15"/>
   </w:num>
   <w:num w:numId="11" w16cid:durableId="2122257217">
     <w:abstractNumId w:val="3"/>
   </w:num>
   <w:num w:numId="12" w16cid:durableId="1932347481">
-    <w:abstractNumId w:val="12"/>
+    <w:abstractNumId w:val="14"/>
   </w:num>
   <w:num w:numId="13" w16cid:durableId="1624188524">
-    <w:abstractNumId w:val="8"/>
+    <w:abstractNumId w:val="9"/>
   </w:num>
   <w:num w:numId="14" w16cid:durableId="1990015454">
     <w:abstractNumId w:val="4"/>
   </w:num>
   <w:num w:numId="15" w16cid:durableId="1816681740">
-    <w:abstractNumId w:val="10"/>
+    <w:abstractNumId w:val="12"/>
+  </w:num>
+  <w:num w:numId="16" w16cid:durableId="2031026250">
+    <w:abstractNumId w:val="6"/>
+  </w:num>
+  <w:num w:numId="17" w16cid:durableId="880675328">
+    <w:abstractNumId w:val="11"/>
   </w:num>
 </w:numbering>
 </file>

</xml_diff>

<commit_message>
docs: google SRE book
</commit_message>
<xml_diff>
--- a/EngineeringLargeSoftwareSystems.docx
+++ b/EngineeringLargeSoftwareSystems.docx
@@ -2166,62 +2166,9 @@
             <w:r>
               <w:t>:</w:t>
             </w:r>
-          </w:p>
-          <w:p>
-            <w:r>
-              <w:t>[</w:t>
-            </w:r>
-            <w:r>
-              <w:rPr>
-                <w:highlight w:val="magenta"/>
-              </w:rPr>
-              <w:t>CRITICAL</w:t>
-            </w:r>
-            <w:r>
-              <w:t xml:space="preserve">] </w:t>
-            </w:r>
-            <w:hyperlink r:id="rId11" w:history="1">
-              <w:r>
-                <w:rPr>
-                  <w:rStyle w:val="Hyperlink"/>
-                </w:rPr>
-                <w:t>https://sre.google/sre-book/handling-overload/</w:t>
-              </w:r>
-            </w:hyperlink>
-          </w:p>
-          <w:p>
-            <w:r>
-              <w:t>[</w:t>
-            </w:r>
-            <w:r>
-              <w:rPr>
-                <w:highlight w:val="magenta"/>
-              </w:rPr>
-              <w:t>CRITICAL</w:t>
-            </w:r>
-            <w:r>
-              <w:t xml:space="preserve">] </w:t>
-            </w:r>
-            <w:hyperlink r:id="rId12" w:history="1">
-              <w:r>
-                <w:rPr>
-                  <w:rStyle w:val="Hyperlink"/>
-                </w:rPr>
-                <w:t>https://sre.google/sre-book/addressing-cascading-failures/</w:t>
-              </w:r>
-            </w:hyperlink>
-          </w:p>
-          <w:p>
-            <w:hyperlink r:id="rId13" w:history="1">
-              <w:r>
-                <w:rPr>
-                  <w:rStyle w:val="Hyperlink"/>
-                </w:rPr>
-                <w:t>https://sre.google/sre-book/table-of-contents/</w:t>
-              </w:r>
-            </w:hyperlink>
-          </w:p>
-          <w:p>
+            <w:r>
+              <w:t xml:space="preserve"> </w:t>
+            </w:r>
             <w:proofErr w:type="spellStart"/>
             <w:r>
               <w:t>o'reilly</w:t>
@@ -2337,7 +2284,7 @@
                     <pic:cNvPicPr/>
                   </pic:nvPicPr>
                   <pic:blipFill>
-                    <a:blip r:embed="rId14"/>
+                    <a:blip r:embed="rId11"/>
                     <a:stretch>
                       <a:fillRect/>
                     </a:stretch>
@@ -2634,7 +2581,7 @@
                 <w:noProof/>
               </w:rPr>
               <w:drawing>
-                <wp:inline distT="0" distB="0" distL="0" distR="0" wp14:anchorId="1F891C6B" wp14:editId="71D84899">
+                <wp:inline distT="0" distB="0" distL="0" distR="0" wp14:anchorId="1F891C6B" wp14:editId="4862ED4B">
                   <wp:extent cx="2543852" cy="2410953"/>
                   <wp:effectExtent l="0" t="0" r="8890" b="8890"/>
                   <wp:docPr id="1917999958" name="Picture 1"/>
@@ -2651,7 +2598,7 @@
                           </pic:cNvPicPr>
                         </pic:nvPicPr>
                         <pic:blipFill>
-                          <a:blip r:embed="rId15" cstate="print">
+                          <a:blip r:embed="rId12" cstate="print">
                             <a:extLst>
                               <a:ext uri="{28A0092B-C50C-407E-A947-70E740481C1C}">
                                 <a14:useLocalDpi xmlns:a14="http://schemas.microsoft.com/office/drawing/2010/main" val="0"/>
@@ -2687,7 +2634,7 @@
             <w:pPr>
               <w:jc w:val="center"/>
             </w:pPr>
-            <w:hyperlink r:id="rId16" w:history="1">
+            <w:hyperlink r:id="rId13" w:history="1">
               <w:r>
                 <w:rPr>
                   <w:rStyle w:val="Hyperlink"/>
@@ -2722,7 +2669,7 @@
                           <pic:cNvPicPr/>
                         </pic:nvPicPr>
                         <pic:blipFill>
-                          <a:blip r:embed="rId17"/>
+                          <a:blip r:embed="rId14"/>
                           <a:stretch>
                             <a:fillRect/>
                           </a:stretch>
@@ -3063,7 +3010,7 @@
           <w:rStyle w:val="Hyperlink"/>
         </w:rPr>
       </w:pPr>
-      <w:hyperlink r:id="rId18" w:history="1">
+      <w:hyperlink r:id="rId15" w:history="1">
         <w:r>
           <w:rPr>
             <w:rStyle w:val="Hyperlink"/>
@@ -3633,6 +3580,160 @@
         </w:tc>
       </w:tr>
     </w:tbl>
+    <w:p/>
+    <w:p>
+      <w:pPr>
+        <w:pStyle w:val="Heading2"/>
+      </w:pPr>
+      <w:r>
+        <w:t xml:space="preserve">Appendix </w:t>
+      </w:r>
+      <w:r>
+        <w:t>B</w:t>
+      </w:r>
+      <w:r>
+        <w:t xml:space="preserve"> –</w:t>
+      </w:r>
+      <w:r>
+        <w:t xml:space="preserve"> Google Site Reliability Engineering Book</w:t>
+      </w:r>
+    </w:p>
+    <w:p>
+      <w:pPr>
+        <w:rPr>
+          <w:rStyle w:val="Hyperlink"/>
+        </w:rPr>
+      </w:pPr>
+      <w:hyperlink r:id="rId16" w:history="1">
+        <w:r>
+          <w:rPr>
+            <w:rStyle w:val="Hyperlink"/>
+          </w:rPr>
+          <w:t>https://sre.google/sre-book/table-of-contents/</w:t>
+        </w:r>
+      </w:hyperlink>
+    </w:p>
+    <w:p/>
+    <w:p>
+      <w:pPr>
+        <w:pStyle w:val="Heading3"/>
+      </w:pPr>
+      <w:r>
+        <w:t>B.</w:t>
+      </w:r>
+      <w:r>
+        <w:t>3</w:t>
+      </w:r>
+      <w:r>
+        <w:t xml:space="preserve">. </w:t>
+      </w:r>
+      <w:r>
+        <w:t>Embracing Risk</w:t>
+      </w:r>
+    </w:p>
+    <w:p>
+      <w:hyperlink r:id="rId17" w:history="1">
+        <w:r>
+          <w:rPr>
+            <w:rStyle w:val="Hyperlink"/>
+          </w:rPr>
+          <w:t>https://sre.google/sre-book/embracing-risk/</w:t>
+        </w:r>
+      </w:hyperlink>
+    </w:p>
+    <w:p/>
+    <w:p>
+      <w:pPr>
+        <w:pStyle w:val="Heading3"/>
+      </w:pPr>
+      <w:r>
+        <w:t>B.21</w:t>
+      </w:r>
+      <w:r>
+        <w:t xml:space="preserve">. </w:t>
+      </w:r>
+      <w:r>
+        <w:t>Handling Overload</w:t>
+      </w:r>
+    </w:p>
+    <w:p>
+      <w:hyperlink r:id="rId18" w:history="1">
+        <w:r>
+          <w:rPr>
+            <w:rStyle w:val="Hyperlink"/>
+          </w:rPr>
+          <w:t>https://sre.google/sre-book/handling-overload/</w:t>
+        </w:r>
+      </w:hyperlink>
+    </w:p>
+    <w:p>
+      <w:r>
+        <w:t>[</w:t>
+      </w:r>
+      <w:r>
+        <w:rPr>
+          <w:highlight w:val="magenta"/>
+        </w:rPr>
+        <w:t>CRITICA</w:t>
+      </w:r>
+      <w:r>
+        <w:rPr>
+          <w:highlight w:val="magenta"/>
+        </w:rPr>
+        <w:t>L TODO</w:t>
+      </w:r>
+      <w:r>
+        <w:t xml:space="preserve">] </w:t>
+      </w:r>
+    </w:p>
+    <w:p/>
+    <w:p>
+      <w:pPr>
+        <w:pStyle w:val="Heading3"/>
+      </w:pPr>
+      <w:r>
+        <w:t>B.2</w:t>
+      </w:r>
+      <w:r>
+        <w:t>2</w:t>
+      </w:r>
+      <w:r>
+        <w:t xml:space="preserve">. </w:t>
+      </w:r>
+      <w:r>
+        <w:t>Addressing Cascading Features</w:t>
+      </w:r>
+    </w:p>
+    <w:p>
+      <w:hyperlink r:id="rId19" w:history="1">
+        <w:r>
+          <w:rPr>
+            <w:rStyle w:val="Hyperlink"/>
+          </w:rPr>
+          <w:t>https://sre.google/sre-book/addressing-cascading-failures/</w:t>
+        </w:r>
+      </w:hyperlink>
+    </w:p>
+    <w:p>
+      <w:r>
+        <w:t>[</w:t>
+      </w:r>
+      <w:r>
+        <w:rPr>
+          <w:highlight w:val="magenta"/>
+        </w:rPr>
+        <w:t>CRITICAL</w:t>
+      </w:r>
+      <w:r>
+        <w:rPr>
+          <w:highlight w:val="magenta"/>
+        </w:rPr>
+        <w:t xml:space="preserve"> TODO</w:t>
+      </w:r>
+      <w:r>
+        <w:t xml:space="preserve">] </w:t>
+      </w:r>
+    </w:p>
     <w:p/>
     <w:sectPr>
       <w:pgSz w:w="12240" w:h="15840"/>

</xml_diff>

<commit_message>
docs: customizability, configurability, maintainability
</commit_message>
<xml_diff>
--- a/EngineeringLargeSoftwareSystems.docx
+++ b/EngineeringLargeSoftwareSystems.docx
@@ -54,7 +54,14 @@
           <w:i/>
           <w:iCs/>
         </w:rPr>
-        <w:t>25</w:t>
+        <w:t>2</w:t>
+      </w:r>
+      <w:r>
+        <w:rPr>
+          <w:i/>
+          <w:iCs/>
+        </w:rPr>
+        <w:t>9</w:t>
       </w:r>
     </w:p>
     <w:p>
@@ -96,7 +103,15 @@
     </w:p>
     <w:p>
       <w:r>
-        <w:t>1. Design pattern theory (eg. factory, builder, observer, strategy, etc.)</w:t>
+        <w:t>1. Design pattern theory (</w:t>
+      </w:r>
+      <w:proofErr w:type="spellStart"/>
+      <w:r>
+        <w:t>eg.</w:t>
+      </w:r>
+      <w:proofErr w:type="spellEnd"/>
+      <w:r>
+        <w:t xml:space="preserve"> factory, builder, observer, strategy, etc.)</w:t>
       </w:r>
     </w:p>
     <w:p>
@@ -189,7 +204,15 @@
     </w:p>
     <w:p>
       <w:r>
-        <w:t>4. Code design principles (eg. SOLID)</w:t>
+        <w:t>4. Code design principles (</w:t>
+      </w:r>
+      <w:proofErr w:type="spellStart"/>
+      <w:r>
+        <w:t>eg.</w:t>
+      </w:r>
+      <w:proofErr w:type="spellEnd"/>
+      <w:r>
+        <w:t xml:space="preserve"> SOLID)</w:t>
       </w:r>
     </w:p>
     <w:p>
@@ -1011,17 +1034,34 @@
     <w:p/>
     <w:p>
       <w:pPr>
-        <w:pStyle w:val="Heading3"/>
-        <w:numPr>
-          <w:ilvl w:val="1"/>
-          <w:numId w:val="14"/>
-        </w:numPr>
-      </w:pPr>
-      <w:r>
-        <w:t>System Design</w:t>
-      </w:r>
-    </w:p>
-    <w:p>
+        <w:rPr>
+          <w:b/>
+          <w:bCs/>
+        </w:rPr>
+      </w:pPr>
+      <w:r>
+        <w:rPr>
+          <w:b/>
+          <w:bCs/>
+        </w:rPr>
+        <w:t xml:space="preserve">Structural </w:t>
+      </w:r>
+      <w:r>
+        <w:rPr>
+          <w:b/>
+          <w:bCs/>
+        </w:rPr>
+        <w:t>NFRs</w:t>
+      </w:r>
+    </w:p>
+    <w:p>
+      <w:pPr>
+        <w:pStyle w:val="ListParagraph"/>
+        <w:numPr>
+          <w:ilvl w:val="0"/>
+          <w:numId w:val="18"/>
+        </w:numPr>
+      </w:pPr>
       <w:r>
         <w:rPr>
           <w:b/>
@@ -1030,25 +1070,54 @@
           <w:iCs/>
           <w:highlight w:val="yellow"/>
         </w:rPr>
-        <w:t>System Design</w:t>
-      </w:r>
-      <w:r>
-        <w:t>: Defining software architecture of a system</w:t>
-      </w:r>
-      <w:r>
-        <w:t>; solving structural</w:t>
-      </w:r>
-      <w:r>
-        <w:t xml:space="preserve"> and</w:t>
-      </w:r>
-      <w:r>
-        <w:t xml:space="preserve"> </w:t>
-      </w:r>
-      <w:r>
-        <w:t xml:space="preserve">not code </w:t>
-      </w:r>
-      <w:r>
-        <w:t>problems.</w:t>
+        <w:t>Upgradability</w:t>
+      </w:r>
+      <w:r>
+        <w:t>: ease at which a system can be upgraded.</w:t>
+      </w:r>
+    </w:p>
+    <w:p>
+      <w:pPr>
+        <w:pStyle w:val="ListParagraph"/>
+        <w:numPr>
+          <w:ilvl w:val="1"/>
+          <w:numId w:val="18"/>
+        </w:numPr>
+      </w:pPr>
+      <w:r>
+        <w:t>Problems: keeping track of versions, dependents of upgraded code need to change, backward compatibility (supporting older versions in a version upgrade).</w:t>
+      </w:r>
+    </w:p>
+    <w:p>
+      <w:pPr>
+        <w:pStyle w:val="ListParagraph"/>
+        <w:numPr>
+          <w:ilvl w:val="1"/>
+          <w:numId w:val="18"/>
+        </w:numPr>
+      </w:pPr>
+      <w:r>
+        <w:t>Obstacles: API specification changes, DB schema changes (data model refactoring), data migrations (add/delete rows/columns).</w:t>
+      </w:r>
+    </w:p>
+    <w:p>
+      <w:pPr>
+        <w:pStyle w:val="ListParagraph"/>
+        <w:numPr>
+          <w:ilvl w:val="1"/>
+          <w:numId w:val="18"/>
+        </w:numPr>
+      </w:pPr>
+      <w:r>
+        <w:t xml:space="preserve">Semantic versioning: </w:t>
+      </w:r>
+      <w:proofErr w:type="spellStart"/>
+      <w:r>
+        <w:t>Major.minor.patch</w:t>
+      </w:r>
+      <w:proofErr w:type="spellEnd"/>
+      <w:r>
+        <w:t xml:space="preserve"> where major is backwards incompatible, minor and patch are backwards compatible, minor is substantial new functionality, patch is bug fix.</w:t>
       </w:r>
     </w:p>
     <w:p>
@@ -1056,23 +1125,450 @@
         <w:pStyle w:val="ListParagraph"/>
         <w:numPr>
           <w:ilvl w:val="0"/>
-          <w:numId w:val="2"/>
-        </w:numPr>
-      </w:pPr>
-      <w:r>
-        <w:t>Creating software architecture documents</w:t>
-      </w:r>
-    </w:p>
+          <w:numId w:val="18"/>
+        </w:numPr>
+      </w:pPr>
+      <w:proofErr w:type="spellStart"/>
+      <w:r>
+        <w:t>Deployability</w:t>
+      </w:r>
+      <w:proofErr w:type="spellEnd"/>
+      <w:r>
+        <w:t>: deployment strategies, given that multiple replicas exist and a load balancer server controls traffic to the connected servers.</w:t>
+      </w:r>
+    </w:p>
+    <w:p>
+      <w:pPr>
+        <w:pStyle w:val="ListParagraph"/>
+        <w:numPr>
+          <w:ilvl w:val="1"/>
+          <w:numId w:val="18"/>
+        </w:numPr>
+      </w:pPr>
+      <w:r>
+        <w:t>Recreate: 1. Package new version 2. Shutdown old version (show maintenance page). While offline perform data migration, DB schema updates, etc. 3. Spin up new version.</w:t>
+      </w:r>
+    </w:p>
+    <w:p>
+      <w:pPr>
+        <w:pStyle w:val="ListParagraph"/>
+        <w:numPr>
+          <w:ilvl w:val="1"/>
+          <w:numId w:val="18"/>
+        </w:numPr>
+      </w:pPr>
+      <w:r>
+        <w:t>Ramped: 1. Package new version 2. Shutdown one old replica. 3. Spin up one new replica. 4. Repeat.</w:t>
+      </w:r>
+    </w:p>
+    <w:p>
+      <w:pPr>
+        <w:pStyle w:val="ListParagraph"/>
+        <w:numPr>
+          <w:ilvl w:val="1"/>
+          <w:numId w:val="18"/>
+        </w:numPr>
+      </w:pPr>
+      <w:r>
+        <w:t>Canary: manually perform step 3 in ramped. Then observe before rolling out more releases.</w:t>
+      </w:r>
+    </w:p>
+    <w:p>
+      <w:pPr>
+        <w:pStyle w:val="ListParagraph"/>
+        <w:numPr>
+          <w:ilvl w:val="2"/>
+          <w:numId w:val="18"/>
+        </w:numPr>
+      </w:pPr>
+      <w:r>
+        <w:rPr>
+          <w:highlight w:val="magenta"/>
+        </w:rPr>
+        <w:t>Todo</w:t>
+      </w:r>
+      <w:r>
+        <w:t xml:space="preserve">: </w:t>
+      </w:r>
+      <w:hyperlink r:id="rId10" w:history="1">
+        <w:r>
+          <w:rPr>
+            <w:rStyle w:val="Hyperlink"/>
+          </w:rPr>
+          <w:t>https://sre.google/workbook/canarying-releases/</w:t>
+        </w:r>
+      </w:hyperlink>
+    </w:p>
+    <w:p>
+      <w:pPr>
+        <w:pStyle w:val="ListParagraph"/>
+        <w:numPr>
+          <w:ilvl w:val="1"/>
+          <w:numId w:val="18"/>
+        </w:numPr>
+      </w:pPr>
+      <w:r>
+        <w:t>Blue-green (</w:t>
+      </w:r>
+      <w:r>
+        <w:rPr>
+          <w:highlight w:val="magenta"/>
+        </w:rPr>
+        <w:t>red-black</w:t>
+      </w:r>
+      <w:r>
+        <w:t>): 1. Package new version. 2. Spin up all new replicas. 3. Load balancer redirect traffic to new replicas. 4. Shut down all old replicas.</w:t>
+      </w:r>
+    </w:p>
+    <w:tbl>
+      <w:tblPr>
+        <w:tblStyle w:val="TableGrid"/>
+        <w:tblW w:w="0" w:type="auto"/>
+        <w:tblInd w:w="1440" w:type="dxa"/>
+        <w:tblLook w:val="04A0" w:firstRow="1" w:lastRow="0" w:firstColumn="1" w:lastColumn="0" w:noHBand="0" w:noVBand="1"/>
+      </w:tblPr>
+      <w:tblGrid>
+        <w:gridCol w:w="1390"/>
+        <w:gridCol w:w="2835"/>
+        <w:gridCol w:w="3685"/>
+      </w:tblGrid>
+      <w:tr>
+        <w:tc>
+          <w:tcPr>
+            <w:tcW w:w="1390" w:type="dxa"/>
+          </w:tcPr>
+          <w:p>
+            <w:pPr>
+              <w:pStyle w:val="ListParagraph"/>
+              <w:ind w:left="0"/>
+            </w:pPr>
+          </w:p>
+        </w:tc>
+        <w:tc>
+          <w:tcPr>
+            <w:tcW w:w="2835" w:type="dxa"/>
+          </w:tcPr>
+          <w:p>
+            <w:pPr>
+              <w:pStyle w:val="ListParagraph"/>
+              <w:ind w:left="0"/>
+            </w:pPr>
+            <w:r>
+              <w:t>Pro</w:t>
+            </w:r>
+          </w:p>
+        </w:tc>
+        <w:tc>
+          <w:tcPr>
+            <w:tcW w:w="3685" w:type="dxa"/>
+          </w:tcPr>
+          <w:p>
+            <w:pPr>
+              <w:pStyle w:val="ListParagraph"/>
+              <w:ind w:left="0"/>
+            </w:pPr>
+            <w:r>
+              <w:t>Con</w:t>
+            </w:r>
+          </w:p>
+        </w:tc>
+      </w:tr>
+      <w:tr>
+        <w:tc>
+          <w:tcPr>
+            <w:tcW w:w="1390" w:type="dxa"/>
+          </w:tcPr>
+          <w:p>
+            <w:pPr>
+              <w:pStyle w:val="ListParagraph"/>
+              <w:ind w:left="0"/>
+            </w:pPr>
+            <w:r>
+              <w:t>Recreate</w:t>
+            </w:r>
+          </w:p>
+        </w:tc>
+        <w:tc>
+          <w:tcPr>
+            <w:tcW w:w="2835" w:type="dxa"/>
+          </w:tcPr>
+          <w:p>
+            <w:pPr>
+              <w:pStyle w:val="ListParagraph"/>
+              <w:ind w:left="0"/>
+            </w:pPr>
+            <w:r>
+              <w:t>Simple, low cost</w:t>
+            </w:r>
+          </w:p>
+          <w:p>
+            <w:pPr>
+              <w:pStyle w:val="ListParagraph"/>
+              <w:ind w:left="0"/>
+            </w:pPr>
+            <w:r>
+              <w:t>Don’t need to sync data since no data can be written when the service is unavailable.</w:t>
+            </w:r>
+          </w:p>
+          <w:p>
+            <w:pPr>
+              <w:pStyle w:val="ListParagraph"/>
+              <w:ind w:left="0"/>
+            </w:pPr>
+            <w:r>
+              <w:t>Fast to fix urgent bug fixes, security vulnerability.</w:t>
+            </w:r>
+          </w:p>
+        </w:tc>
+        <w:tc>
+          <w:tcPr>
+            <w:tcW w:w="3685" w:type="dxa"/>
+          </w:tcPr>
+          <w:p>
+            <w:pPr>
+              <w:pStyle w:val="ListParagraph"/>
+              <w:ind w:left="0"/>
+            </w:pPr>
+            <w:r>
+              <w:t>Website down time.</w:t>
+            </w:r>
+          </w:p>
+        </w:tc>
+      </w:tr>
+      <w:tr>
+        <w:tc>
+          <w:tcPr>
+            <w:tcW w:w="1390" w:type="dxa"/>
+          </w:tcPr>
+          <w:p>
+            <w:pPr>
+              <w:pStyle w:val="ListParagraph"/>
+              <w:ind w:left="0"/>
+            </w:pPr>
+            <w:r>
+              <w:t>Ramped</w:t>
+            </w:r>
+          </w:p>
+        </w:tc>
+        <w:tc>
+          <w:tcPr>
+            <w:tcW w:w="2835" w:type="dxa"/>
+          </w:tcPr>
+          <w:p>
+            <w:pPr>
+              <w:pStyle w:val="ListParagraph"/>
+              <w:ind w:left="0"/>
+            </w:pPr>
+            <w:r>
+              <w:t>Automated, risk controlled.</w:t>
+            </w:r>
+          </w:p>
+          <w:p>
+            <w:pPr>
+              <w:pStyle w:val="ListParagraph"/>
+              <w:ind w:left="0"/>
+            </w:pPr>
+            <w:r>
+              <w:t>No downtime.</w:t>
+            </w:r>
+          </w:p>
+        </w:tc>
+        <w:tc>
+          <w:tcPr>
+            <w:tcW w:w="3685" w:type="dxa"/>
+          </w:tcPr>
+          <w:p>
+            <w:pPr>
+              <w:pStyle w:val="ListParagraph"/>
+              <w:ind w:left="0"/>
+            </w:pPr>
+            <w:r>
+              <w:t>Slow to spin up shut down one by one</w:t>
+            </w:r>
+          </w:p>
+          <w:p>
+            <w:pPr>
+              <w:pStyle w:val="ListParagraph"/>
+              <w:ind w:left="0"/>
+            </w:pPr>
+            <w:r>
+              <w:t>Possible race conditions if load balancer not perfect; requests sent to a service that’s shutting down</w:t>
+            </w:r>
+          </w:p>
+          <w:p>
+            <w:pPr>
+              <w:pStyle w:val="ListParagraph"/>
+              <w:ind w:left="0"/>
+            </w:pPr>
+            <w:r>
+              <w:t>Need to sync data written to new and old replicas.</w:t>
+            </w:r>
+          </w:p>
+          <w:p>
+            <w:pPr>
+              <w:pStyle w:val="ListParagraph"/>
+              <w:ind w:left="0"/>
+            </w:pPr>
+            <w:r>
+              <w:t>Will not be able to handle as many requests (solution: n+1 replicas).</w:t>
+            </w:r>
+          </w:p>
+        </w:tc>
+      </w:tr>
+      <w:tr>
+        <w:tc>
+          <w:tcPr>
+            <w:tcW w:w="1390" w:type="dxa"/>
+          </w:tcPr>
+          <w:p>
+            <w:pPr>
+              <w:pStyle w:val="ListParagraph"/>
+              <w:ind w:left="0"/>
+            </w:pPr>
+            <w:r>
+              <w:lastRenderedPageBreak/>
+              <w:t>Canary</w:t>
+            </w:r>
+          </w:p>
+        </w:tc>
+        <w:tc>
+          <w:tcPr>
+            <w:tcW w:w="2835" w:type="dxa"/>
+          </w:tcPr>
+          <w:p>
+            <w:pPr>
+              <w:pStyle w:val="ListParagraph"/>
+              <w:ind w:left="0"/>
+            </w:pPr>
+            <w:r>
+              <w:t>Quick addressing of errors if they arise (find bugs quickly).</w:t>
+            </w:r>
+          </w:p>
+        </w:tc>
+        <w:tc>
+          <w:tcPr>
+            <w:tcW w:w="3685" w:type="dxa"/>
+          </w:tcPr>
+          <w:p>
+            <w:pPr>
+              <w:pStyle w:val="ListParagraph"/>
+              <w:ind w:left="0"/>
+            </w:pPr>
+            <w:r>
+              <w:t>Even slower than ramped.</w:t>
+            </w:r>
+          </w:p>
+          <w:p>
+            <w:pPr>
+              <w:pStyle w:val="ListParagraph"/>
+              <w:ind w:left="0"/>
+            </w:pPr>
+            <w:r>
+              <w:t>Need to sync data written to new and old replicas.</w:t>
+            </w:r>
+          </w:p>
+        </w:tc>
+      </w:tr>
+      <w:tr>
+        <w:tc>
+          <w:tcPr>
+            <w:tcW w:w="1390" w:type="dxa"/>
+          </w:tcPr>
+          <w:p>
+            <w:pPr>
+              <w:pStyle w:val="ListParagraph"/>
+              <w:ind w:left="0"/>
+            </w:pPr>
+            <w:r>
+              <w:t>Blue-green</w:t>
+            </w:r>
+          </w:p>
+        </w:tc>
+        <w:tc>
+          <w:tcPr>
+            <w:tcW w:w="2835" w:type="dxa"/>
+          </w:tcPr>
+          <w:p>
+            <w:pPr>
+              <w:pStyle w:val="ListParagraph"/>
+              <w:ind w:left="0"/>
+            </w:pPr>
+            <w:r>
+              <w:t>Efficient.</w:t>
+            </w:r>
+          </w:p>
+          <w:p>
+            <w:pPr>
+              <w:pStyle w:val="ListParagraph"/>
+              <w:ind w:left="0"/>
+            </w:pPr>
+            <w:r>
+              <w:t>No downtime.</w:t>
+            </w:r>
+          </w:p>
+          <w:p>
+            <w:pPr>
+              <w:pStyle w:val="ListParagraph"/>
+              <w:ind w:left="0"/>
+            </w:pPr>
+            <w:r>
+              <w:t>Don’t need to worry about different behaviour with different versions</w:t>
+            </w:r>
+          </w:p>
+          <w:p>
+            <w:pPr>
+              <w:pStyle w:val="ListParagraph"/>
+              <w:ind w:left="0"/>
+            </w:pPr>
+            <w:r>
+              <w:t>Easy to roll back to old. version if there are bugs, advantage over ramped.</w:t>
+            </w:r>
+          </w:p>
+          <w:p>
+            <w:pPr>
+              <w:pStyle w:val="ListParagraph"/>
+              <w:ind w:left="0"/>
+            </w:pPr>
+            <w:r>
+              <w:t>Fast to fix urgent bug fixes, security vulnerability.</w:t>
+            </w:r>
+          </w:p>
+        </w:tc>
+        <w:tc>
+          <w:tcPr>
+            <w:tcW w:w="3685" w:type="dxa"/>
+          </w:tcPr>
+          <w:p>
+            <w:pPr>
+              <w:pStyle w:val="ListParagraph"/>
+              <w:ind w:left="0"/>
+            </w:pPr>
+            <w:r>
+              <w:t>Costly to duplicate.</w:t>
+            </w:r>
+          </w:p>
+          <w:p>
+            <w:pPr>
+              <w:pStyle w:val="ListParagraph"/>
+              <w:ind w:left="0"/>
+            </w:pPr>
+            <w:r>
+              <w:t>Need to sync data written to new and old replicas.</w:t>
+            </w:r>
+          </w:p>
+        </w:tc>
+      </w:tr>
+    </w:tbl>
     <w:p>
       <w:pPr>
         <w:pStyle w:val="ListParagraph"/>
         <w:numPr>
           <w:ilvl w:val="0"/>
-          <w:numId w:val="2"/>
-        </w:numPr>
-      </w:pPr>
-      <w:r>
-        <w:t>Architecture risks</w:t>
+          <w:numId w:val="18"/>
+        </w:numPr>
+      </w:pPr>
+      <w:r>
+        <w:t>Compatibility</w:t>
       </w:r>
     </w:p>
     <w:p>
@@ -1080,41 +1576,7 @@
         <w:pStyle w:val="ListParagraph"/>
         <w:numPr>
           <w:ilvl w:val="0"/>
-          <w:numId w:val="2"/>
-        </w:numPr>
-      </w:pPr>
-      <w:r>
-        <w:t>How to calculate cost for infrastructure</w:t>
-      </w:r>
-    </w:p>
-    <w:p>
-      <w:pPr>
-        <w:pStyle w:val="ListParagraph"/>
-        <w:numPr>
-          <w:ilvl w:val="0"/>
-          <w:numId w:val="2"/>
-        </w:numPr>
-      </w:pPr>
-      <w:r>
-        <w:t xml:space="preserve">Increase in </w:t>
-      </w:r>
-      <w:r>
-        <w:rPr>
-          <w:b/>
-          <w:bCs/>
-        </w:rPr>
-        <w:t>NFRs</w:t>
-      </w:r>
-      <w:r>
-        <w:t xml:space="preserve"> aims to increase quality and performance of system at cost of capital and time.</w:t>
-      </w:r>
-    </w:p>
-    <w:p>
-      <w:pPr>
-        <w:pStyle w:val="ListParagraph"/>
-        <w:numPr>
-          <w:ilvl w:val="0"/>
-          <w:numId w:val="2"/>
+          <w:numId w:val="19"/>
         </w:numPr>
       </w:pPr>
       <w:r>
@@ -1125,8 +1587,78 @@
           <w:iCs/>
           <w:highlight w:val="yellow"/>
         </w:rPr>
-        <w:t xml:space="preserve">Vertical </w:t>
-      </w:r>
+        <w:t>Customizability</w:t>
+      </w:r>
+      <w:r>
+        <w:t xml:space="preserve">: ease at which software behaviour changes with modification of application code by developers, </w:t>
+      </w:r>
+      <w:proofErr w:type="spellStart"/>
+      <w:r>
+        <w:t>devOps</w:t>
+      </w:r>
+      <w:proofErr w:type="spellEnd"/>
+      <w:r>
+        <w:t>, support. Modifying code needs to go through deployment process.</w:t>
+      </w:r>
+    </w:p>
+    <w:p>
+      <w:pPr>
+        <w:pStyle w:val="ListParagraph"/>
+        <w:numPr>
+          <w:ilvl w:val="1"/>
+          <w:numId w:val="19"/>
+        </w:numPr>
+      </w:pPr>
+      <w:r>
+        <w:t>Fast customizations can lead to decrease in maintainability of code.</w:t>
+      </w:r>
+    </w:p>
+    <w:p>
+      <w:pPr>
+        <w:pStyle w:val="ListParagraph"/>
+        <w:numPr>
+          <w:ilvl w:val="1"/>
+          <w:numId w:val="19"/>
+        </w:numPr>
+      </w:pPr>
+      <w:r>
+        <w:t>Customizability is important for keeping up with high frequency of changes.</w:t>
+      </w:r>
+    </w:p>
+    <w:p>
+      <w:pPr>
+        <w:pStyle w:val="ListParagraph"/>
+        <w:numPr>
+          <w:ilvl w:val="1"/>
+          <w:numId w:val="19"/>
+        </w:numPr>
+      </w:pPr>
+      <w:r>
+        <w:rPr>
+          <w:highlight w:val="magenta"/>
+        </w:rPr>
+        <w:t>TODO</w:t>
+      </w:r>
+      <w:r>
+        <w:t xml:space="preserve">: </w:t>
+      </w:r>
+      <w:hyperlink r:id="rId11" w:history="1">
+        <w:r>
+          <w:rPr>
+            <w:rStyle w:val="Hyperlink"/>
+          </w:rPr>
+          <w:t>https://blue.verto.health/enabling-contained-customization-with-fsm-server-driven-ui/</w:t>
+        </w:r>
+      </w:hyperlink>
+    </w:p>
+    <w:p>
+      <w:pPr>
+        <w:pStyle w:val="ListParagraph"/>
+        <w:numPr>
+          <w:ilvl w:val="0"/>
+          <w:numId w:val="19"/>
+        </w:numPr>
+      </w:pPr>
       <w:r>
         <w:rPr>
           <w:b/>
@@ -1135,8 +1667,208 @@
           <w:iCs/>
           <w:highlight w:val="yellow"/>
         </w:rPr>
-        <w:t>S</w:t>
-      </w:r>
+        <w:t>Configurability</w:t>
+      </w:r>
+      <w:r>
+        <w:t>: ease at which software behaviour changes without modifying application code. Anything an end-user can control is configuration.</w:t>
+      </w:r>
+    </w:p>
+    <w:p>
+      <w:pPr>
+        <w:pStyle w:val="ListParagraph"/>
+        <w:numPr>
+          <w:ilvl w:val="1"/>
+          <w:numId w:val="19"/>
+        </w:numPr>
+      </w:pPr>
+      <w:r>
+        <w:t>Highly configurable application can skip lengthy deployment processes.</w:t>
+      </w:r>
+    </w:p>
+    <w:p>
+      <w:pPr>
+        <w:pStyle w:val="ListParagraph"/>
+        <w:numPr>
+          <w:ilvl w:val="1"/>
+          <w:numId w:val="19"/>
+        </w:numPr>
+      </w:pPr>
+      <w:r>
+        <w:t>Use JSON to model the transition between pages (akin to Finite State Machines) where transitions are triggered by user actions (ex. button clicks). However, this is insufficient to achieve full configurability as only developers know the “language” and are still required to change app behaviour.</w:t>
+      </w:r>
+    </w:p>
+    <w:p>
+      <w:pPr>
+        <w:pStyle w:val="ListParagraph"/>
+        <w:numPr>
+          <w:ilvl w:val="1"/>
+          <w:numId w:val="19"/>
+        </w:numPr>
+      </w:pPr>
+      <w:r>
+        <w:rPr>
+          <w:highlight w:val="magenta"/>
+        </w:rPr>
+        <w:t>TODO</w:t>
+      </w:r>
+      <w:r>
+        <w:t xml:space="preserve">: </w:t>
+      </w:r>
+      <w:hyperlink r:id="rId12" w:history="1">
+        <w:r>
+          <w:rPr>
+            <w:rStyle w:val="Hyperlink"/>
+          </w:rPr>
+          <w:t>https://blue.verto.health/changing-change-management/</w:t>
+        </w:r>
+      </w:hyperlink>
+    </w:p>
+    <w:p>
+      <w:pPr>
+        <w:pStyle w:val="ListParagraph"/>
+        <w:numPr>
+          <w:ilvl w:val="1"/>
+          <w:numId w:val="19"/>
+        </w:numPr>
+        <w:rPr>
+          <w:b/>
+          <w:bCs/>
+        </w:rPr>
+      </w:pPr>
+      <w:proofErr w:type="spellStart"/>
+      <w:r>
+        <w:rPr>
+          <w:b/>
+          <w:bCs/>
+        </w:rPr>
+        <w:t>Tradeoff</w:t>
+      </w:r>
+      <w:proofErr w:type="spellEnd"/>
+      <w:r>
+        <w:rPr>
+          <w:b/>
+          <w:bCs/>
+        </w:rPr>
+        <w:t xml:space="preserve"> Between Customizability and Configurability</w:t>
+      </w:r>
+    </w:p>
+    <w:p>
+      <w:pPr>
+        <w:pStyle w:val="ListParagraph"/>
+        <w:numPr>
+          <w:ilvl w:val="2"/>
+          <w:numId w:val="19"/>
+        </w:numPr>
+      </w:pPr>
+      <w:r>
+        <w:t>Increased configurability leads to decreased customizability since 1. More effort required to add features, 2. More regression testing on all possible configurations. 3. Converting customizations into configurations.</w:t>
+      </w:r>
+    </w:p>
+    <w:p>
+      <w:pPr>
+        <w:pStyle w:val="ListParagraph"/>
+        <w:numPr>
+          <w:ilvl w:val="2"/>
+          <w:numId w:val="19"/>
+        </w:numPr>
+      </w:pPr>
+      <w:r>
+        <w:t>Increased customizability leads to decreased configurability. 1. Each path will need to map to a configuration. 2. Need heavy refactoring to remove hardcoded attributes without functionality change. (</w:t>
+      </w:r>
+      <w:r>
+        <w:rPr>
+          <w:highlight w:val="magenta"/>
+        </w:rPr>
+        <w:t>??</w:t>
+      </w:r>
+      <w:r>
+        <w:t>)</w:t>
+      </w:r>
+    </w:p>
+    <w:p>
+      <w:pPr>
+        <w:pStyle w:val="ListParagraph"/>
+        <w:numPr>
+          <w:ilvl w:val="0"/>
+          <w:numId w:val="19"/>
+        </w:numPr>
+      </w:pPr>
+      <w:r>
+        <w:t>Security</w:t>
+      </w:r>
+    </w:p>
+    <w:p>
+      <w:pPr>
+        <w:pStyle w:val="ListParagraph"/>
+        <w:numPr>
+          <w:ilvl w:val="1"/>
+          <w:numId w:val="19"/>
+        </w:numPr>
+      </w:pPr>
+      <w:r>
+        <w:rPr>
+          <w:highlight w:val="magenta"/>
+        </w:rPr>
+        <w:t>TODO</w:t>
+      </w:r>
+      <w:r>
+        <w:t>:</w:t>
+      </w:r>
+    </w:p>
+    <w:p>
+      <w:pPr>
+        <w:pStyle w:val="ListParagraph"/>
+        <w:numPr>
+          <w:ilvl w:val="2"/>
+          <w:numId w:val="19"/>
+        </w:numPr>
+      </w:pPr>
+      <w:hyperlink r:id="rId13" w:history="1">
+        <w:r>
+          <w:rPr>
+            <w:rStyle w:val="Hyperlink"/>
+          </w:rPr>
+          <w:t>https://owasp.org/www-project-top-ten/</w:t>
+        </w:r>
+      </w:hyperlink>
+    </w:p>
+    <w:p>
+      <w:pPr>
+        <w:pStyle w:val="ListParagraph"/>
+        <w:numPr>
+          <w:ilvl w:val="2"/>
+          <w:numId w:val="19"/>
+        </w:numPr>
+      </w:pPr>
+      <w:hyperlink r:id="rId14" w:history="1">
+        <w:r>
+          <w:rPr>
+            <w:rStyle w:val="Hyperlink"/>
+          </w:rPr>
+          <w:t>https://cheatsheetseries.owasp.org/cheatsheets/Authentication_Cheat_Sheet.html</w:t>
+        </w:r>
+      </w:hyperlink>
+    </w:p>
+    <w:p>
+      <w:pPr>
+        <w:pStyle w:val="ListParagraph"/>
+        <w:numPr>
+          <w:ilvl w:val="1"/>
+          <w:numId w:val="19"/>
+        </w:numPr>
+      </w:pPr>
+      <w:r>
+        <w:t>Should be an implicit top priority and considered explicitly when driven by another NFR or evaluating risk of architecture (ex: code execution environment).</w:t>
+      </w:r>
+    </w:p>
+    <w:p>
+      <w:pPr>
+        <w:pStyle w:val="ListParagraph"/>
+        <w:numPr>
+          <w:ilvl w:val="0"/>
+          <w:numId w:val="19"/>
+        </w:numPr>
+      </w:pPr>
       <w:r>
         <w:rPr>
           <w:b/>
@@ -1145,13 +1877,22 @@
           <w:iCs/>
           <w:highlight w:val="yellow"/>
         </w:rPr>
-        <w:t>caling</w:t>
-      </w:r>
-      <w:r>
-        <w:t>: improving existing infrastructure</w:t>
-      </w:r>
-      <w:r>
-        <w:t xml:space="preserve"> by switching to better hardware.</w:t>
+        <w:t>Legality</w:t>
+      </w:r>
+      <w:r>
+        <w:t>: regulations that govern what you can(not) do.</w:t>
+      </w:r>
+    </w:p>
+    <w:p>
+      <w:pPr>
+        <w:pStyle w:val="ListParagraph"/>
+        <w:numPr>
+          <w:ilvl w:val="1"/>
+          <w:numId w:val="19"/>
+        </w:numPr>
+      </w:pPr>
+      <w:r>
+        <w:t>Ex. PHIPA requires patient authorization of information sharing.</w:t>
       </w:r>
     </w:p>
     <w:p>
@@ -1159,7 +1900,39 @@
         <w:pStyle w:val="ListParagraph"/>
         <w:numPr>
           <w:ilvl w:val="0"/>
-          <w:numId w:val="2"/>
+          <w:numId w:val="19"/>
+        </w:numPr>
+      </w:pPr>
+      <w:r>
+        <w:t>Time to market</w:t>
+      </w:r>
+    </w:p>
+    <w:p>
+      <w:pPr>
+        <w:pStyle w:val="ListParagraph"/>
+        <w:numPr>
+          <w:ilvl w:val="1"/>
+          <w:numId w:val="19"/>
+        </w:numPr>
+      </w:pPr>
+      <w:r>
+        <w:t xml:space="preserve">Considerations: agility, </w:t>
+      </w:r>
+      <w:proofErr w:type="spellStart"/>
+      <w:r>
+        <w:t>deployability</w:t>
+      </w:r>
+      <w:proofErr w:type="spellEnd"/>
+      <w:r>
+        <w:t>, testability.</w:t>
+      </w:r>
+    </w:p>
+    <w:p>
+      <w:pPr>
+        <w:pStyle w:val="ListParagraph"/>
+        <w:numPr>
+          <w:ilvl w:val="0"/>
+          <w:numId w:val="19"/>
         </w:numPr>
       </w:pPr>
       <w:r>
@@ -1170,37 +1943,10 @@
           <w:iCs/>
           <w:highlight w:val="yellow"/>
         </w:rPr>
-        <w:t>Horizontal Scaling</w:t>
-      </w:r>
-      <w:r>
-        <w:t>:</w:t>
-      </w:r>
-      <w:r>
-        <w:t xml:space="preserve"> </w:t>
-      </w:r>
-      <w:r>
-        <w:t>adding/</w:t>
-      </w:r>
-      <w:r>
-        <w:t xml:space="preserve">expanding </w:t>
-      </w:r>
-      <w:r>
-        <w:t xml:space="preserve">more infrastructure </w:t>
-      </w:r>
-      <w:r>
-        <w:t xml:space="preserve">e.g., </w:t>
-      </w:r>
-      <w:r>
-        <w:t>more servers.</w:t>
-      </w:r>
-      <w:r>
-        <w:t xml:space="preserve"> Requires additional component to manage/integrate new additions e.g., load balancer server, </w:t>
-      </w:r>
-      <w:r>
-        <w:t>Kubernetes.</w:t>
-      </w:r>
-      <w:r>
-        <w:t xml:space="preserve"> Creates network overhead.</w:t>
+        <w:t>Maintainability</w:t>
+      </w:r>
+      <w:r>
+        <w:t>: degree of ease for a developer to change behaviour of application.</w:t>
       </w:r>
     </w:p>
     <w:p>
@@ -1208,11 +1954,11 @@
         <w:pStyle w:val="ListParagraph"/>
         <w:numPr>
           <w:ilvl w:val="1"/>
-          <w:numId w:val="2"/>
-        </w:numPr>
-      </w:pPr>
-      <w:r>
-        <w:t>Horizontal scaling costs more than vertical scaling because increasing spec is generally proportional to cost while adding a unit incurs extra cost with integration with the rest of the infrastructure.</w:t>
+          <w:numId w:val="19"/>
+        </w:numPr>
+      </w:pPr>
+      <w:r>
+        <w:t>Maintainability is inversely proportional to lines of code.</w:t>
       </w:r>
     </w:p>
     <w:p>
@@ -1220,11 +1966,11 @@
         <w:pStyle w:val="ListParagraph"/>
         <w:numPr>
           <w:ilvl w:val="1"/>
-          <w:numId w:val="2"/>
-        </w:numPr>
-      </w:pPr>
-      <w:r>
-        <w:t>Not practical to use only vertical scaling because there’s an upper limit to how good specs are.</w:t>
+          <w:numId w:val="19"/>
+        </w:numPr>
+      </w:pPr>
+      <w:r>
+        <w:t>React is built to be un-opinionated which allows various ways of styling CSS.</w:t>
       </w:r>
     </w:p>
     <w:p>
@@ -1232,21 +1978,40 @@
         <w:pStyle w:val="ListParagraph"/>
         <w:numPr>
           <w:ilvl w:val="1"/>
-          <w:numId w:val="2"/>
-        </w:numPr>
-      </w:pPr>
-      <w:r>
-        <w:t>Determine scaling method by first estimating load, expected requests per second (RPS).</w:t>
-      </w:r>
-    </w:p>
-    <w:p>
-      <w:pPr>
-        <w:pStyle w:val="ListParagraph"/>
-        <w:numPr>
-          <w:ilvl w:val="0"/>
-          <w:numId w:val="2"/>
-        </w:numPr>
-      </w:pPr>
+          <w:numId w:val="19"/>
+        </w:numPr>
+      </w:pPr>
+      <w:r>
+        <w:t>Opinionated frameworks improve trainability, agility, and maintainability.</w:t>
+      </w:r>
+    </w:p>
+    <w:p>
+      <w:pPr>
+        <w:pStyle w:val="ListParagraph"/>
+        <w:numPr>
+          <w:ilvl w:val="1"/>
+          <w:numId w:val="19"/>
+        </w:numPr>
+      </w:pPr>
+      <w:r>
+        <w:lastRenderedPageBreak/>
+        <w:t>Improved maintainability by enforcing SOLID, and clear naming e.g., Factory, Strategy, Builder in code that implements these design patterns.</w:t>
+      </w:r>
+    </w:p>
+    <w:p/>
+    <w:p>
+      <w:pPr>
+        <w:pStyle w:val="Heading3"/>
+        <w:numPr>
+          <w:ilvl w:val="1"/>
+          <w:numId w:val="14"/>
+        </w:numPr>
+      </w:pPr>
+      <w:r>
+        <w:t>System Design</w:t>
+      </w:r>
+    </w:p>
+    <w:p>
       <w:r>
         <w:rPr>
           <w:b/>
@@ -1255,16 +2020,83 @@
           <w:iCs/>
           <w:highlight w:val="yellow"/>
         </w:rPr>
-        <w:t>Scalability</w:t>
-      </w:r>
-      <w:r>
-        <w:t xml:space="preserve">: ability </w:t>
-      </w:r>
-      <w:r>
-        <w:t xml:space="preserve">for application </w:t>
-      </w:r>
-      <w:r>
-        <w:t>to respond well to heavy load.</w:t>
+        <w:t>System Design</w:t>
+      </w:r>
+      <w:r>
+        <w:t>: Defining software architecture of a system</w:t>
+      </w:r>
+      <w:r>
+        <w:t>; solving structural</w:t>
+      </w:r>
+      <w:r>
+        <w:t xml:space="preserve"> and</w:t>
+      </w:r>
+      <w:r>
+        <w:t xml:space="preserve"> </w:t>
+      </w:r>
+      <w:r>
+        <w:t xml:space="preserve">not code </w:t>
+      </w:r>
+      <w:r>
+        <w:t>problems.</w:t>
+      </w:r>
+    </w:p>
+    <w:p>
+      <w:pPr>
+        <w:pStyle w:val="ListParagraph"/>
+        <w:numPr>
+          <w:ilvl w:val="0"/>
+          <w:numId w:val="2"/>
+        </w:numPr>
+      </w:pPr>
+      <w:r>
+        <w:t>Creating software architecture documents</w:t>
+      </w:r>
+    </w:p>
+    <w:p>
+      <w:pPr>
+        <w:pStyle w:val="ListParagraph"/>
+        <w:numPr>
+          <w:ilvl w:val="0"/>
+          <w:numId w:val="2"/>
+        </w:numPr>
+      </w:pPr>
+      <w:r>
+        <w:t>Architecture risks</w:t>
+      </w:r>
+    </w:p>
+    <w:p>
+      <w:pPr>
+        <w:pStyle w:val="ListParagraph"/>
+        <w:numPr>
+          <w:ilvl w:val="0"/>
+          <w:numId w:val="2"/>
+        </w:numPr>
+      </w:pPr>
+      <w:r>
+        <w:t>How to calculate cost for infrastructure</w:t>
+      </w:r>
+    </w:p>
+    <w:p>
+      <w:pPr>
+        <w:pStyle w:val="ListParagraph"/>
+        <w:numPr>
+          <w:ilvl w:val="0"/>
+          <w:numId w:val="2"/>
+        </w:numPr>
+      </w:pPr>
+      <w:r>
+        <w:t xml:space="preserve">Increase in </w:t>
+      </w:r>
+      <w:r>
+        <w:rPr>
+          <w:b/>
+          <w:bCs/>
+        </w:rPr>
+        <w:t>NFRs</w:t>
+      </w:r>
+      <w:r>
+        <w:t xml:space="preserve"> aims to increase quality and performance of system at cost of capital and time.</w:t>
       </w:r>
     </w:p>
     <w:p>
@@ -1283,43 +2115,8 @@
           <w:iCs/>
           <w:highlight w:val="yellow"/>
         </w:rPr>
-        <w:t>Elasticity</w:t>
-      </w:r>
-      <w:r>
-        <w:t>: ability for application to scale up with sudden demand.</w:t>
-      </w:r>
-    </w:p>
-    <w:p/>
-    <w:p>
-      <w:pPr>
-        <w:rPr>
-          <w:b/>
-          <w:bCs/>
-        </w:rPr>
-      </w:pPr>
-      <w:r>
-        <w:rPr>
-          <w:b/>
-          <w:bCs/>
-        </w:rPr>
-        <w:t>Deciding on Tradeoffs</w:t>
-      </w:r>
-      <w:r>
-        <w:rPr>
-          <w:b/>
-          <w:bCs/>
-        </w:rPr>
-        <w:t xml:space="preserve"> / Operational NFRs</w:t>
-      </w:r>
-    </w:p>
-    <w:p>
-      <w:pPr>
-        <w:pStyle w:val="ListParagraph"/>
-        <w:numPr>
-          <w:ilvl w:val="0"/>
-          <w:numId w:val="2"/>
-        </w:numPr>
-      </w:pPr>
+        <w:t xml:space="preserve">Vertical </w:t>
+      </w:r>
       <w:r>
         <w:rPr>
           <w:b/>
@@ -1328,20 +2125,8 @@
           <w:iCs/>
           <w:highlight w:val="yellow"/>
         </w:rPr>
-        <w:t>Consistency</w:t>
-      </w:r>
-      <w:r>
-        <w:t>: every read returns most recent write or error.</w:t>
-      </w:r>
-    </w:p>
-    <w:p>
-      <w:pPr>
-        <w:pStyle w:val="ListParagraph"/>
-        <w:numPr>
-          <w:ilvl w:val="0"/>
-          <w:numId w:val="2"/>
-        </w:numPr>
-      </w:pPr>
+        <w:t>S</w:t>
+      </w:r>
       <w:r>
         <w:rPr>
           <w:b/>
@@ -1350,110 +2135,13 @@
           <w:iCs/>
           <w:highlight w:val="yellow"/>
         </w:rPr>
-        <w:t>Availability</w:t>
-      </w:r>
-      <w:r>
-        <w:t>: every request to non-failing node must result in response even in server failure and update/maintenance (security updates, infrastructure version updates).</w:t>
-      </w:r>
-    </w:p>
-    <w:p>
-      <w:pPr>
-        <w:pStyle w:val="ListParagraph"/>
-        <w:numPr>
-          <w:ilvl w:val="1"/>
-          <w:numId w:val="2"/>
-        </w:numPr>
-      </w:pPr>
-      <w:r>
-        <w:t xml:space="preserve">Metric: time-based availability. </w:t>
-      </w:r>
-      <w:r>
-        <w:rPr>
-          <w:b/>
-          <w:bCs/>
-        </w:rPr>
-        <w:t>Availability = uptime / (uptime + downtime)</w:t>
-      </w:r>
-      <w:r>
-        <w:t>.</w:t>
-      </w:r>
-    </w:p>
-    <w:p>
-      <w:pPr>
-        <w:pStyle w:val="ListParagraph"/>
-        <w:numPr>
-          <w:ilvl w:val="2"/>
-          <w:numId w:val="2"/>
-        </w:numPr>
-      </w:pPr>
-      <w:r>
-        <w:t xml:space="preserve">Periodic request to </w:t>
-      </w:r>
-      <w:r>
-        <w:rPr>
-          <w:b/>
-          <w:bCs/>
-        </w:rPr>
-        <w:t>health check endpoint</w:t>
-      </w:r>
-      <w:r>
-        <w:t xml:space="preserve"> to confirm server responsive to requests, API and DB connections/latency, cache warmed.</w:t>
-      </w:r>
-    </w:p>
-    <w:p>
-      <w:pPr>
-        <w:pStyle w:val="ListParagraph"/>
-        <w:numPr>
-          <w:ilvl w:val="2"/>
-          <w:numId w:val="2"/>
-        </w:numPr>
-      </w:pPr>
-      <w:r>
-        <w:rPr>
-          <w:b/>
-          <w:bCs/>
-        </w:rPr>
-        <w:t>Service-Level Agreement</w:t>
-      </w:r>
-      <w:r>
-        <w:t xml:space="preserve"> (SLA)</w:t>
-      </w:r>
-      <w:r>
-        <w:t>, e.g., 99.9%</w:t>
-      </w:r>
-      <w:r>
-        <w:t xml:space="preserve"> availability allows only 43 min downtime</w:t>
-      </w:r>
-      <w:r>
-        <w:t>/month.</w:t>
-      </w:r>
-      <w:r>
-        <w:t xml:space="preserve"> </w:t>
-      </w:r>
-      <w:r>
-        <w:t>Reducing downtime involves automated recovery and alerting.</w:t>
-      </w:r>
-    </w:p>
-    <w:p>
-      <w:pPr>
-        <w:pStyle w:val="ListParagraph"/>
-        <w:numPr>
-          <w:ilvl w:val="1"/>
-          <w:numId w:val="2"/>
-        </w:numPr>
-      </w:pPr>
-      <w:r>
-        <w:t xml:space="preserve">Metric: aggregated availability. </w:t>
-      </w:r>
-      <w:r>
-        <w:rPr>
-          <w:b/>
-          <w:bCs/>
-        </w:rPr>
-        <w:t>Availability = successful requests / total requests</w:t>
-      </w:r>
-      <w:r>
-        <w:t>.</w:t>
+        <w:t>caling</w:t>
+      </w:r>
+      <w:r>
+        <w:t>: improving existing infrastructure</w:t>
+      </w:r>
+      <w:r>
+        <w:t xml:space="preserve"> by switching to better hardware.</w:t>
       </w:r>
     </w:p>
     <w:p>
@@ -1472,6 +2160,317 @@
           <w:iCs/>
           <w:highlight w:val="yellow"/>
         </w:rPr>
+        <w:t>Horizontal Scaling</w:t>
+      </w:r>
+      <w:r>
+        <w:t>:</w:t>
+      </w:r>
+      <w:r>
+        <w:t xml:space="preserve"> </w:t>
+      </w:r>
+      <w:r>
+        <w:t>adding/</w:t>
+      </w:r>
+      <w:r>
+        <w:t xml:space="preserve">expanding </w:t>
+      </w:r>
+      <w:r>
+        <w:t xml:space="preserve">more infrastructure </w:t>
+      </w:r>
+      <w:r>
+        <w:t xml:space="preserve">e.g., </w:t>
+      </w:r>
+      <w:r>
+        <w:t>more servers.</w:t>
+      </w:r>
+      <w:r>
+        <w:t xml:space="preserve"> Requires additional component to manage/integrate new additions e.g., load balancer server, </w:t>
+      </w:r>
+      <w:r>
+        <w:t>Kubernetes.</w:t>
+      </w:r>
+      <w:r>
+        <w:t xml:space="preserve"> Creates network overhead.</w:t>
+      </w:r>
+    </w:p>
+    <w:p>
+      <w:pPr>
+        <w:pStyle w:val="ListParagraph"/>
+        <w:numPr>
+          <w:ilvl w:val="1"/>
+          <w:numId w:val="2"/>
+        </w:numPr>
+      </w:pPr>
+      <w:r>
+        <w:t>Horizontal scaling costs more than vertical scaling because increasing spec is generally proportional to cost while adding a unit incurs extra cost with integration with the rest of the infrastructure.</w:t>
+      </w:r>
+    </w:p>
+    <w:p>
+      <w:pPr>
+        <w:pStyle w:val="ListParagraph"/>
+        <w:numPr>
+          <w:ilvl w:val="1"/>
+          <w:numId w:val="2"/>
+        </w:numPr>
+      </w:pPr>
+      <w:r>
+        <w:t>Not practical to use only vertical scaling because there’s an upper limit to how good specs are.</w:t>
+      </w:r>
+    </w:p>
+    <w:p>
+      <w:pPr>
+        <w:pStyle w:val="ListParagraph"/>
+        <w:numPr>
+          <w:ilvl w:val="1"/>
+          <w:numId w:val="2"/>
+        </w:numPr>
+      </w:pPr>
+      <w:r>
+        <w:t>Determine scaling method by first estimating load, expected requests per second (RPS).</w:t>
+      </w:r>
+    </w:p>
+    <w:p>
+      <w:pPr>
+        <w:pStyle w:val="ListParagraph"/>
+        <w:numPr>
+          <w:ilvl w:val="0"/>
+          <w:numId w:val="2"/>
+        </w:numPr>
+      </w:pPr>
+      <w:r>
+        <w:rPr>
+          <w:b/>
+          <w:bCs/>
+          <w:i/>
+          <w:iCs/>
+          <w:highlight w:val="yellow"/>
+        </w:rPr>
+        <w:t>Scalability</w:t>
+      </w:r>
+      <w:r>
+        <w:t xml:space="preserve">: ability </w:t>
+      </w:r>
+      <w:r>
+        <w:t xml:space="preserve">for application </w:t>
+      </w:r>
+      <w:r>
+        <w:t>to respond well to heavy load.</w:t>
+      </w:r>
+    </w:p>
+    <w:p>
+      <w:pPr>
+        <w:pStyle w:val="ListParagraph"/>
+        <w:numPr>
+          <w:ilvl w:val="0"/>
+          <w:numId w:val="2"/>
+        </w:numPr>
+      </w:pPr>
+      <w:r>
+        <w:rPr>
+          <w:b/>
+          <w:bCs/>
+          <w:i/>
+          <w:iCs/>
+          <w:highlight w:val="yellow"/>
+        </w:rPr>
+        <w:t>Elasticity</w:t>
+      </w:r>
+      <w:r>
+        <w:t>: ability for application to scale up with sudden demand.</w:t>
+      </w:r>
+    </w:p>
+    <w:p/>
+    <w:p>
+      <w:pPr>
+        <w:rPr>
+          <w:b/>
+          <w:bCs/>
+        </w:rPr>
+      </w:pPr>
+      <w:r>
+        <w:rPr>
+          <w:b/>
+          <w:bCs/>
+        </w:rPr>
+        <w:t xml:space="preserve">Deciding on </w:t>
+      </w:r>
+      <w:proofErr w:type="spellStart"/>
+      <w:r>
+        <w:rPr>
+          <w:b/>
+          <w:bCs/>
+        </w:rPr>
+        <w:t>Tradeoffs</w:t>
+      </w:r>
+      <w:proofErr w:type="spellEnd"/>
+      <w:r>
+        <w:rPr>
+          <w:b/>
+          <w:bCs/>
+        </w:rPr>
+        <w:t xml:space="preserve"> / Operational NFRs</w:t>
+      </w:r>
+    </w:p>
+    <w:p>
+      <w:pPr>
+        <w:pStyle w:val="ListParagraph"/>
+        <w:numPr>
+          <w:ilvl w:val="0"/>
+          <w:numId w:val="2"/>
+        </w:numPr>
+      </w:pPr>
+      <w:r>
+        <w:rPr>
+          <w:b/>
+          <w:bCs/>
+          <w:i/>
+          <w:iCs/>
+          <w:highlight w:val="yellow"/>
+        </w:rPr>
+        <w:t>Consistency</w:t>
+      </w:r>
+      <w:r>
+        <w:t>: every read returns most recent write or error.</w:t>
+      </w:r>
+    </w:p>
+    <w:p>
+      <w:pPr>
+        <w:pStyle w:val="ListParagraph"/>
+        <w:numPr>
+          <w:ilvl w:val="0"/>
+          <w:numId w:val="2"/>
+        </w:numPr>
+      </w:pPr>
+      <w:r>
+        <w:rPr>
+          <w:b/>
+          <w:bCs/>
+          <w:i/>
+          <w:iCs/>
+          <w:highlight w:val="yellow"/>
+        </w:rPr>
+        <w:t>Availability</w:t>
+      </w:r>
+      <w:r>
+        <w:t>: every request to non-failing node must result in response even in server failure and update/maintenance (security updates, infrastructure version updates).</w:t>
+      </w:r>
+    </w:p>
+    <w:p>
+      <w:pPr>
+        <w:pStyle w:val="ListParagraph"/>
+        <w:numPr>
+          <w:ilvl w:val="1"/>
+          <w:numId w:val="2"/>
+        </w:numPr>
+      </w:pPr>
+      <w:r>
+        <w:t xml:space="preserve">Metric: time-based availability. </w:t>
+      </w:r>
+      <w:r>
+        <w:rPr>
+          <w:b/>
+          <w:bCs/>
+        </w:rPr>
+        <w:t>Availability = uptime / (uptime + downtime)</w:t>
+      </w:r>
+      <w:r>
+        <w:t>.</w:t>
+      </w:r>
+    </w:p>
+    <w:p>
+      <w:pPr>
+        <w:pStyle w:val="ListParagraph"/>
+        <w:numPr>
+          <w:ilvl w:val="2"/>
+          <w:numId w:val="2"/>
+        </w:numPr>
+      </w:pPr>
+      <w:r>
+        <w:t xml:space="preserve">Periodic request to </w:t>
+      </w:r>
+      <w:r>
+        <w:rPr>
+          <w:b/>
+          <w:bCs/>
+        </w:rPr>
+        <w:t>health check endpoint</w:t>
+      </w:r>
+      <w:r>
+        <w:t xml:space="preserve"> to confirm server responsive to requests, API and DB connections/latency, cache warmed.</w:t>
+      </w:r>
+    </w:p>
+    <w:p>
+      <w:pPr>
+        <w:pStyle w:val="ListParagraph"/>
+        <w:numPr>
+          <w:ilvl w:val="2"/>
+          <w:numId w:val="2"/>
+        </w:numPr>
+      </w:pPr>
+      <w:r>
+        <w:rPr>
+          <w:b/>
+          <w:bCs/>
+        </w:rPr>
+        <w:t>Service-Level Agreement</w:t>
+      </w:r>
+      <w:r>
+        <w:t xml:space="preserve"> (SLA)</w:t>
+      </w:r>
+      <w:r>
+        <w:t>, e.g., 99.9%</w:t>
+      </w:r>
+      <w:r>
+        <w:t xml:space="preserve"> availability allows only 43 min downtime</w:t>
+      </w:r>
+      <w:r>
+        <w:t>/month.</w:t>
+      </w:r>
+      <w:r>
+        <w:t xml:space="preserve"> </w:t>
+      </w:r>
+      <w:r>
+        <w:t>Reducing downtime involves automated recovery and alerting.</w:t>
+      </w:r>
+    </w:p>
+    <w:p>
+      <w:pPr>
+        <w:pStyle w:val="ListParagraph"/>
+        <w:numPr>
+          <w:ilvl w:val="1"/>
+          <w:numId w:val="2"/>
+        </w:numPr>
+      </w:pPr>
+      <w:r>
+        <w:t xml:space="preserve">Metric: aggregated availability. </w:t>
+      </w:r>
+      <w:r>
+        <w:rPr>
+          <w:b/>
+          <w:bCs/>
+        </w:rPr>
+        <w:t>Availability = successful requests / total requests</w:t>
+      </w:r>
+      <w:r>
+        <w:t>.</w:t>
+      </w:r>
+    </w:p>
+    <w:p>
+      <w:pPr>
+        <w:pStyle w:val="ListParagraph"/>
+        <w:numPr>
+          <w:ilvl w:val="0"/>
+          <w:numId w:val="2"/>
+        </w:numPr>
+      </w:pPr>
+      <w:r>
+        <w:rPr>
+          <w:b/>
+          <w:bCs/>
+          <w:i/>
+          <w:iCs/>
+          <w:highlight w:val="yellow"/>
+        </w:rPr>
         <w:t>Partition tolerance</w:t>
       </w:r>
       <w:r>
@@ -1513,7 +2512,6 @@
         <w:rPr>
           <w:noProof/>
         </w:rPr>
-        <w:lastRenderedPageBreak/>
         <w:drawing>
           <wp:inline distT="0" distB="0" distL="0" distR="0" wp14:anchorId="43BA8BF9" wp14:editId="6698991C">
             <wp:extent cx="1096414" cy="1057091"/>
@@ -1530,7 +2528,7 @@
                     <pic:cNvPicPr/>
                   </pic:nvPicPr>
                   <pic:blipFill>
-                    <a:blip r:embed="rId10"/>
+                    <a:blip r:embed="rId15"/>
                     <a:stretch>
                       <a:fillRect/>
                     </a:stretch>
@@ -1655,11 +2653,24 @@
       <w:r>
         <w:t xml:space="preserve"> E.g., </w:t>
       </w:r>
+      <w:proofErr w:type="spellStart"/>
       <w:r>
         <w:t>m</w:t>
       </w:r>
       <w:r>
-        <w:t>emcached, redis.</w:t>
+        <w:t>emcached</w:t>
+      </w:r>
+      <w:proofErr w:type="spellEnd"/>
+      <w:r>
+        <w:t xml:space="preserve">, </w:t>
+      </w:r>
+      <w:proofErr w:type="spellStart"/>
+      <w:r>
+        <w:t>redis</w:t>
+      </w:r>
+      <w:proofErr w:type="spellEnd"/>
+      <w:r>
+        <w:t>.</w:t>
       </w:r>
     </w:p>
     <w:p>
@@ -1678,6 +2689,7 @@
           <w:iCs/>
           <w:highlight w:val="yellow"/>
         </w:rPr>
+        <w:lastRenderedPageBreak/>
         <w:t>Read-through caching</w:t>
       </w:r>
       <w:r>
@@ -1991,7 +3003,15 @@
         <w:t xml:space="preserve">increase in </w:t>
       </w:r>
       <w:r>
-        <w:t xml:space="preserve">maintenance cost (more code (bugs), infrastructure cost (reddis), </w:t>
+        <w:t>maintenance cost (more code (bugs), infrastructure cost (</w:t>
+      </w:r>
+      <w:proofErr w:type="spellStart"/>
+      <w:r>
+        <w:t>reddis</w:t>
+      </w:r>
+      <w:proofErr w:type="spellEnd"/>
+      <w:r>
+        <w:t xml:space="preserve">), </w:t>
       </w:r>
       <w:r>
         <w:t>memory usage</w:t>
@@ -2063,132 +3083,22 @@
         </w:numPr>
       </w:pPr>
       <w:r>
-        <w:t>Maintainability</w:t>
-      </w:r>
-    </w:p>
-    <w:p>
-      <w:pPr>
-        <w:pStyle w:val="ListParagraph"/>
-        <w:numPr>
-          <w:ilvl w:val="0"/>
-          <w:numId w:val="2"/>
-        </w:numPr>
-      </w:pPr>
-      <w:r>
         <w:t>Cost</w:t>
       </w:r>
     </w:p>
     <w:p/>
     <w:p>
       <w:pPr>
-        <w:rPr>
-          <w:b/>
-          <w:bCs/>
-        </w:rPr>
-      </w:pPr>
-      <w:r>
-        <w:rPr>
-          <w:b/>
-          <w:bCs/>
-        </w:rPr>
-        <w:t xml:space="preserve">Structural </w:t>
-      </w:r>
-      <w:r>
-        <w:rPr>
-          <w:b/>
-          <w:bCs/>
-        </w:rPr>
-        <w:t>NFRs</w:t>
-      </w:r>
-    </w:p>
-    <w:tbl>
-      <w:tblPr>
-        <w:tblStyle w:val="TableGrid"/>
-        <w:tblW w:w="0" w:type="auto"/>
-        <w:tblLook w:val="04A0" w:firstRow="1" w:lastRow="0" w:firstColumn="1" w:lastColumn="0" w:noHBand="0" w:noVBand="1"/>
-      </w:tblPr>
-      <w:tblGrid>
-        <w:gridCol w:w="9350"/>
-      </w:tblGrid>
-      <w:tr>
-        <w:tc>
-          <w:tcPr>
-            <w:tcW w:w="9350" w:type="dxa"/>
-          </w:tcPr>
-          <w:p>
-            <w:r>
-              <w:rPr>
-                <w:highlight w:val="magenta"/>
-              </w:rPr>
-              <w:t>TEMP</w:t>
-            </w:r>
-          </w:p>
-          <w:p>
-            <w:r>
-              <w:t>Considerations to ensure the code quality of the system to enable it to be operated and maintained in quality.</w:t>
-            </w:r>
-          </w:p>
-          <w:p>
-            <w:r>
-              <w:t>Learning Outcomes:</w:t>
-            </w:r>
-          </w:p>
-          <w:p>
-            <w:pPr>
-              <w:numPr>
-                <w:ilvl w:val="0"/>
-                <w:numId w:val="18"/>
-              </w:numPr>
-            </w:pPr>
-            <w:r>
-              <w:t>The tradeoffs between configuration and customziation</w:t>
-            </w:r>
-          </w:p>
-          <w:p>
-            <w:pPr>
-              <w:numPr>
-                <w:ilvl w:val="0"/>
-                <w:numId w:val="18"/>
-              </w:numPr>
-            </w:pPr>
-            <w:r>
-              <w:t>The significance of backward compatibility and its drawbacks</w:t>
-            </w:r>
-          </w:p>
-          <w:p>
-            <w:pPr>
-              <w:numPr>
-                <w:ilvl w:val="0"/>
-                <w:numId w:val="18"/>
-              </w:numPr>
-            </w:pPr>
-            <w:r>
-              <w:t>Deployment strategies and when to use them</w:t>
-            </w:r>
-          </w:p>
-          <w:p>
-            <w:pPr>
-              <w:numPr>
-                <w:ilvl w:val="0"/>
-                <w:numId w:val="18"/>
-              </w:numPr>
-            </w:pPr>
-            <w:r>
-              <w:t>The importance of tagging releases and semantic versioning</w:t>
-            </w:r>
-          </w:p>
-        </w:tc>
-      </w:tr>
-    </w:tbl>
-    <w:p/>
-    <w:p>
-      <w:pPr>
-        <w:pStyle w:val="ListParagraph"/>
-        <w:numPr>
-          <w:ilvl w:val="0"/>
-          <w:numId w:val="18"/>
-        </w:numPr>
-      </w:pPr>
+        <w:pStyle w:val="Heading3"/>
+      </w:pPr>
+      <w:r>
+        <w:t xml:space="preserve">1.3. </w:t>
+      </w:r>
+      <w:r>
+        <w:t>Implementation</w:t>
+      </w:r>
+    </w:p>
+    <w:p>
       <w:r>
         <w:rPr>
           <w:b/>
@@ -2197,654 +3107,24 @@
           <w:iCs/>
           <w:highlight w:val="yellow"/>
         </w:rPr>
-        <w:t>Upgradability</w:t>
-      </w:r>
-      <w:r>
-        <w:t>: ease at which a system can be upgraded.</w:t>
-      </w:r>
-    </w:p>
-    <w:p>
-      <w:pPr>
-        <w:pStyle w:val="ListParagraph"/>
-        <w:numPr>
-          <w:ilvl w:val="1"/>
-          <w:numId w:val="18"/>
-        </w:numPr>
-      </w:pPr>
-      <w:r>
-        <w:t>Problems: keeping track of versions, dependents of upgraded code need to change</w:t>
-      </w:r>
-      <w:r>
-        <w:t>, backward compatibility (supporting older versions</w:t>
-      </w:r>
-      <w:r>
-        <w:t xml:space="preserve"> in a version upgrade</w:t>
-      </w:r>
-      <w:r>
-        <w:t>).</w:t>
-      </w:r>
-    </w:p>
-    <w:p>
-      <w:pPr>
-        <w:pStyle w:val="ListParagraph"/>
-        <w:numPr>
-          <w:ilvl w:val="1"/>
-          <w:numId w:val="18"/>
-        </w:numPr>
-      </w:pPr>
-      <w:r>
-        <w:t>Obstacles: API specification changes, DB schema changes</w:t>
-      </w:r>
-      <w:r>
-        <w:t xml:space="preserve"> (data model refactoring)</w:t>
-      </w:r>
-      <w:r>
-        <w:t>, data migrations</w:t>
-      </w:r>
-      <w:r>
-        <w:t xml:space="preserve"> (add/delete rows/columns)</w:t>
-      </w:r>
-      <w:r>
-        <w:t>.</w:t>
-      </w:r>
-    </w:p>
-    <w:p>
-      <w:pPr>
-        <w:pStyle w:val="ListParagraph"/>
-        <w:numPr>
-          <w:ilvl w:val="1"/>
-          <w:numId w:val="18"/>
-        </w:numPr>
-      </w:pPr>
-      <w:r>
-        <w:lastRenderedPageBreak/>
-        <w:t>Semantic versioning: Major.minor.patch where major is backwards incompatible, minor and patch are backwards compatible, minor is substantial new functionality, patch is bug fix.</w:t>
-      </w:r>
-    </w:p>
-    <w:p>
-      <w:pPr>
-        <w:pStyle w:val="ListParagraph"/>
-        <w:numPr>
-          <w:ilvl w:val="0"/>
-          <w:numId w:val="18"/>
-        </w:numPr>
-      </w:pPr>
-      <w:r>
-        <w:t>Deployability: deployment strategies</w:t>
-      </w:r>
-      <w:r>
-        <w:t>, given that multiple replicas exist and a load balancer server controls traffic to the connected servers.</w:t>
-      </w:r>
-    </w:p>
-    <w:p>
-      <w:pPr>
-        <w:pStyle w:val="ListParagraph"/>
-        <w:numPr>
-          <w:ilvl w:val="1"/>
-          <w:numId w:val="18"/>
-        </w:numPr>
-      </w:pPr>
-      <w:r>
-        <w:t>Recreate</w:t>
-      </w:r>
-      <w:r>
-        <w:t>: 1. Package new version 2. Shutdown old version (show maintenance page)</w:t>
-      </w:r>
-      <w:r>
-        <w:t>. While offline perform data migration, DB schema updates, etc.</w:t>
-      </w:r>
-      <w:r>
-        <w:t xml:space="preserve"> 3. Spin up new version.</w:t>
-      </w:r>
-    </w:p>
-    <w:p>
-      <w:pPr>
-        <w:pStyle w:val="ListParagraph"/>
-        <w:numPr>
-          <w:ilvl w:val="1"/>
-          <w:numId w:val="18"/>
-        </w:numPr>
-      </w:pPr>
-      <w:r>
-        <w:t>Ramped</w:t>
-      </w:r>
-      <w:r>
-        <w:t xml:space="preserve">: </w:t>
-      </w:r>
-      <w:r>
-        <w:t>1. Package new version 2. Shutdown one old replica. 3. Spin up one new replica. 4. Repeat.</w:t>
-      </w:r>
-    </w:p>
-    <w:p>
-      <w:pPr>
-        <w:pStyle w:val="ListParagraph"/>
-        <w:numPr>
-          <w:ilvl w:val="1"/>
-          <w:numId w:val="18"/>
-        </w:numPr>
-      </w:pPr>
-      <w:r>
-        <w:t>Canary</w:t>
-      </w:r>
-      <w:r>
-        <w:t>:</w:t>
-      </w:r>
-      <w:r>
-        <w:t xml:space="preserve"> manually perform step 3 in ramped. Then observe before rolling out more releases.</w:t>
-      </w:r>
-    </w:p>
-    <w:p>
-      <w:pPr>
-        <w:pStyle w:val="ListParagraph"/>
-        <w:numPr>
-          <w:ilvl w:val="2"/>
-          <w:numId w:val="18"/>
-        </w:numPr>
-      </w:pPr>
-      <w:r>
-        <w:rPr>
-          <w:highlight w:val="magenta"/>
-        </w:rPr>
-        <w:t>Todo</w:t>
-      </w:r>
-      <w:r>
-        <w:t xml:space="preserve">: </w:t>
-      </w:r>
-      <w:hyperlink r:id="rId11" w:history="1">
-        <w:r>
-          <w:rPr>
-            <w:rStyle w:val="Hyperlink"/>
-          </w:rPr>
-          <w:t>https://sre.google/workbook/canarying-releases/</w:t>
-        </w:r>
-      </w:hyperlink>
-    </w:p>
-    <w:p>
-      <w:pPr>
-        <w:pStyle w:val="ListParagraph"/>
-        <w:numPr>
-          <w:ilvl w:val="1"/>
-          <w:numId w:val="18"/>
-        </w:numPr>
-      </w:pPr>
-      <w:r>
-        <w:t>Blue-green</w:t>
-      </w:r>
-      <w:r>
-        <w:t xml:space="preserve"> (</w:t>
-      </w:r>
-      <w:r>
-        <w:rPr>
-          <w:highlight w:val="magenta"/>
-        </w:rPr>
-        <w:t>red-black</w:t>
-      </w:r>
-      <w:r>
-        <w:t>)</w:t>
-      </w:r>
-      <w:r>
-        <w:t xml:space="preserve">: </w:t>
-      </w:r>
-      <w:r>
-        <w:t>1. Package new version. 2. Spin up all new replicas. 3. Load balancer redirect traffic to new replicas. 4. Shut down all old replicas.</w:t>
-      </w:r>
-    </w:p>
-    <w:tbl>
-      <w:tblPr>
-        <w:tblStyle w:val="TableGrid"/>
-        <w:tblW w:w="0" w:type="auto"/>
-        <w:tblInd w:w="1440" w:type="dxa"/>
-        <w:tblLook w:val="04A0" w:firstRow="1" w:lastRow="0" w:firstColumn="1" w:lastColumn="0" w:noHBand="0" w:noVBand="1"/>
-      </w:tblPr>
-      <w:tblGrid>
-        <w:gridCol w:w="1390"/>
-        <w:gridCol w:w="2835"/>
-        <w:gridCol w:w="3685"/>
-      </w:tblGrid>
-      <w:tr>
-        <w:tc>
-          <w:tcPr>
-            <w:tcW w:w="1390" w:type="dxa"/>
-          </w:tcPr>
-          <w:p>
-            <w:pPr>
-              <w:pStyle w:val="ListParagraph"/>
-              <w:ind w:left="0"/>
-            </w:pPr>
-          </w:p>
-        </w:tc>
-        <w:tc>
-          <w:tcPr>
-            <w:tcW w:w="2835" w:type="dxa"/>
-          </w:tcPr>
-          <w:p>
-            <w:pPr>
-              <w:pStyle w:val="ListParagraph"/>
-              <w:ind w:left="0"/>
-            </w:pPr>
-            <w:r>
-              <w:t>Pro</w:t>
-            </w:r>
-          </w:p>
-        </w:tc>
-        <w:tc>
-          <w:tcPr>
-            <w:tcW w:w="3685" w:type="dxa"/>
-          </w:tcPr>
-          <w:p>
-            <w:pPr>
-              <w:pStyle w:val="ListParagraph"/>
-              <w:ind w:left="0"/>
-            </w:pPr>
-            <w:r>
-              <w:t>Con</w:t>
-            </w:r>
-          </w:p>
-        </w:tc>
-      </w:tr>
-      <w:tr>
-        <w:tc>
-          <w:tcPr>
-            <w:tcW w:w="1390" w:type="dxa"/>
-          </w:tcPr>
-          <w:p>
-            <w:pPr>
-              <w:pStyle w:val="ListParagraph"/>
-              <w:ind w:left="0"/>
-            </w:pPr>
-            <w:r>
-              <w:t>Recreate</w:t>
-            </w:r>
-          </w:p>
-        </w:tc>
-        <w:tc>
-          <w:tcPr>
-            <w:tcW w:w="2835" w:type="dxa"/>
-          </w:tcPr>
-          <w:p>
-            <w:pPr>
-              <w:pStyle w:val="ListParagraph"/>
-              <w:ind w:left="0"/>
-            </w:pPr>
-            <w:r>
-              <w:t>Simple, low cost</w:t>
-            </w:r>
-          </w:p>
-          <w:p>
-            <w:pPr>
-              <w:pStyle w:val="ListParagraph"/>
-              <w:ind w:left="0"/>
-            </w:pPr>
-            <w:r>
-              <w:t>Don’t need to sync data since no data can be written when the service is unavailable.</w:t>
-            </w:r>
-          </w:p>
-          <w:p>
-            <w:pPr>
-              <w:pStyle w:val="ListParagraph"/>
-              <w:ind w:left="0"/>
-            </w:pPr>
-            <w:r>
-              <w:t>Fast to fix urgent bug fixes, security vulnerability.</w:t>
-            </w:r>
-          </w:p>
-        </w:tc>
-        <w:tc>
-          <w:tcPr>
-            <w:tcW w:w="3685" w:type="dxa"/>
-          </w:tcPr>
-          <w:p>
-            <w:pPr>
-              <w:pStyle w:val="ListParagraph"/>
-              <w:ind w:left="0"/>
-            </w:pPr>
-            <w:r>
-              <w:t>Website down time</w:t>
-            </w:r>
-            <w:r>
-              <w:t>.</w:t>
-            </w:r>
-          </w:p>
-        </w:tc>
-      </w:tr>
-      <w:tr>
-        <w:tc>
-          <w:tcPr>
-            <w:tcW w:w="1390" w:type="dxa"/>
-          </w:tcPr>
-          <w:p>
-            <w:pPr>
-              <w:pStyle w:val="ListParagraph"/>
-              <w:ind w:left="0"/>
-            </w:pPr>
-            <w:r>
-              <w:t>Ramped</w:t>
-            </w:r>
-          </w:p>
-        </w:tc>
-        <w:tc>
-          <w:tcPr>
-            <w:tcW w:w="2835" w:type="dxa"/>
-          </w:tcPr>
-          <w:p>
-            <w:pPr>
-              <w:pStyle w:val="ListParagraph"/>
-              <w:ind w:left="0"/>
-            </w:pPr>
-            <w:r>
-              <w:t>Automated, risk controlled</w:t>
-            </w:r>
-            <w:r>
-              <w:t>.</w:t>
-            </w:r>
-          </w:p>
-          <w:p>
-            <w:pPr>
-              <w:pStyle w:val="ListParagraph"/>
-              <w:ind w:left="0"/>
-            </w:pPr>
-            <w:r>
-              <w:t>No downtime.</w:t>
-            </w:r>
-          </w:p>
-        </w:tc>
-        <w:tc>
-          <w:tcPr>
-            <w:tcW w:w="3685" w:type="dxa"/>
-          </w:tcPr>
-          <w:p>
-            <w:pPr>
-              <w:pStyle w:val="ListParagraph"/>
-              <w:ind w:left="0"/>
-            </w:pPr>
-            <w:r>
-              <w:t>Slow</w:t>
-            </w:r>
-            <w:r>
-              <w:t xml:space="preserve"> to spin up shut down one by one</w:t>
-            </w:r>
-          </w:p>
-          <w:p>
-            <w:pPr>
-              <w:pStyle w:val="ListParagraph"/>
-              <w:ind w:left="0"/>
-            </w:pPr>
-            <w:r>
-              <w:t>Possible race conditions if load balancer not perfect</w:t>
-            </w:r>
-            <w:r>
-              <w:t>; requests sent to a service that’s shutting down</w:t>
-            </w:r>
-          </w:p>
-          <w:p>
-            <w:pPr>
-              <w:pStyle w:val="ListParagraph"/>
-              <w:ind w:left="0"/>
-            </w:pPr>
-            <w:r>
-              <w:t>Need to sync data written to new and old replicas.</w:t>
-            </w:r>
-          </w:p>
-          <w:p>
-            <w:pPr>
-              <w:pStyle w:val="ListParagraph"/>
-              <w:ind w:left="0"/>
-            </w:pPr>
-            <w:r>
-              <w:t>Will not be able to handle as many requests</w:t>
-            </w:r>
-            <w:r>
-              <w:t xml:space="preserve"> (solution: </w:t>
-            </w:r>
-            <w:r>
-              <w:t>n+1 replicas)</w:t>
-            </w:r>
-            <w:r>
-              <w:t>.</w:t>
-            </w:r>
-          </w:p>
-        </w:tc>
-      </w:tr>
-      <w:tr>
-        <w:tc>
-          <w:tcPr>
-            <w:tcW w:w="1390" w:type="dxa"/>
-          </w:tcPr>
-          <w:p>
-            <w:pPr>
-              <w:pStyle w:val="ListParagraph"/>
-              <w:ind w:left="0"/>
-            </w:pPr>
-            <w:r>
-              <w:t>Canary</w:t>
-            </w:r>
-          </w:p>
-        </w:tc>
-        <w:tc>
-          <w:tcPr>
-            <w:tcW w:w="2835" w:type="dxa"/>
-          </w:tcPr>
-          <w:p>
-            <w:pPr>
-              <w:pStyle w:val="ListParagraph"/>
-              <w:ind w:left="0"/>
-            </w:pPr>
-            <w:r>
-              <w:t>Quick addressing of errors if they arise</w:t>
-            </w:r>
-            <w:r>
-              <w:t xml:space="preserve"> (find bugs quickly)</w:t>
-            </w:r>
-            <w:r>
-              <w:t>.</w:t>
-            </w:r>
-          </w:p>
-        </w:tc>
-        <w:tc>
-          <w:tcPr>
-            <w:tcW w:w="3685" w:type="dxa"/>
-          </w:tcPr>
-          <w:p>
-            <w:pPr>
-              <w:pStyle w:val="ListParagraph"/>
-              <w:ind w:left="0"/>
-            </w:pPr>
-            <w:r>
-              <w:t>Even slower than ramped.</w:t>
-            </w:r>
-          </w:p>
-          <w:p>
-            <w:pPr>
-              <w:pStyle w:val="ListParagraph"/>
-              <w:ind w:left="0"/>
-            </w:pPr>
-            <w:r>
-              <w:t>Need to sync data written to new and old replicas.</w:t>
-            </w:r>
-          </w:p>
-        </w:tc>
-      </w:tr>
-      <w:tr>
-        <w:tc>
-          <w:tcPr>
-            <w:tcW w:w="1390" w:type="dxa"/>
-          </w:tcPr>
-          <w:p>
-            <w:pPr>
-              <w:pStyle w:val="ListParagraph"/>
-              <w:ind w:left="0"/>
-            </w:pPr>
-            <w:r>
-              <w:t>Blue-green</w:t>
-            </w:r>
-          </w:p>
-        </w:tc>
-        <w:tc>
-          <w:tcPr>
-            <w:tcW w:w="2835" w:type="dxa"/>
-          </w:tcPr>
-          <w:p>
-            <w:pPr>
-              <w:pStyle w:val="ListParagraph"/>
-              <w:ind w:left="0"/>
-            </w:pPr>
-            <w:r>
-              <w:t>Efficient</w:t>
-            </w:r>
-            <w:r>
-              <w:t>.</w:t>
-            </w:r>
-          </w:p>
-          <w:p>
-            <w:pPr>
-              <w:pStyle w:val="ListParagraph"/>
-              <w:ind w:left="0"/>
-            </w:pPr>
-            <w:r>
-              <w:t>No downtime.</w:t>
-            </w:r>
-          </w:p>
-          <w:p>
-            <w:pPr>
-              <w:pStyle w:val="ListParagraph"/>
-              <w:ind w:left="0"/>
-            </w:pPr>
-            <w:r>
-              <w:t>Don’t need to worry about different behaviour with different versions</w:t>
-            </w:r>
-          </w:p>
-          <w:p>
-            <w:pPr>
-              <w:pStyle w:val="ListParagraph"/>
-              <w:ind w:left="0"/>
-            </w:pPr>
-            <w:r>
-              <w:t>Easy to roll back to old</w:t>
-            </w:r>
-            <w:r>
-              <w:t>.</w:t>
-            </w:r>
-            <w:r>
-              <w:t xml:space="preserve"> version if there are bugs</w:t>
-            </w:r>
-            <w:r>
-              <w:t>, advantage over ramped</w:t>
-            </w:r>
-            <w:r>
-              <w:t>.</w:t>
-            </w:r>
-          </w:p>
-          <w:p>
-            <w:pPr>
-              <w:pStyle w:val="ListParagraph"/>
-              <w:ind w:left="0"/>
-            </w:pPr>
-            <w:r>
-              <w:t>Fast to fix urgent bug fixes, security vulnerability.</w:t>
-            </w:r>
-          </w:p>
-        </w:tc>
-        <w:tc>
-          <w:tcPr>
-            <w:tcW w:w="3685" w:type="dxa"/>
-          </w:tcPr>
-          <w:p>
-            <w:pPr>
-              <w:pStyle w:val="ListParagraph"/>
-              <w:ind w:left="0"/>
-            </w:pPr>
-            <w:r>
-              <w:t>Costly to duplicate</w:t>
-            </w:r>
-            <w:r>
-              <w:t>.</w:t>
-            </w:r>
-          </w:p>
-          <w:p>
-            <w:pPr>
-              <w:pStyle w:val="ListParagraph"/>
-              <w:ind w:left="0"/>
-            </w:pPr>
-            <w:r>
-              <w:t>Need to sync data written to new and old replicas.</w:t>
-            </w:r>
-          </w:p>
-        </w:tc>
-      </w:tr>
-    </w:tbl>
-    <w:p>
-      <w:pPr>
-        <w:pStyle w:val="ListParagraph"/>
-        <w:numPr>
-          <w:ilvl w:val="0"/>
-          <w:numId w:val="18"/>
-        </w:numPr>
-      </w:pPr>
-      <w:r>
-        <w:t>Compatibility</w:t>
-      </w:r>
-    </w:p>
-    <w:p>
-      <w:r>
-        <w:rPr>
-          <w:highlight w:val="magenta"/>
-          <w:lang w:val="en-US"/>
-        </w:rPr>
-        <w:t>TODO</w:t>
-      </w:r>
-      <w:r>
-        <w:rPr>
-          <w:lang w:val="en-US"/>
-        </w:rPr>
-        <w:t xml:space="preserve">: </w:t>
-      </w:r>
-      <w:r>
-        <w:rPr>
-          <w:lang w:val="en-US"/>
-        </w:rPr>
-        <w:t>Configurability and Customizability</w:t>
-      </w:r>
-    </w:p>
-    <w:p/>
-    <w:p/>
-    <w:p>
-      <w:pPr>
-        <w:pStyle w:val="Heading3"/>
-      </w:pPr>
-      <w:r>
-        <w:t xml:space="preserve">1.3. </w:t>
-      </w:r>
-      <w:r>
         <w:t>Implementation</w:t>
       </w:r>
-    </w:p>
-    <w:p>
-      <w:r>
+      <w:r>
+        <w:t>: Writing the code based on identified requirements and adherence to system design.</w:t>
+      </w:r>
+    </w:p>
+    <w:p>
+      <w:pPr>
         <w:rPr>
           <w:b/>
           <w:bCs/>
-          <w:i/>
-          <w:iCs/>
-          <w:highlight w:val="yellow"/>
-        </w:rPr>
-        <w:t>Implementation</w:t>
-      </w:r>
-      <w:r>
-        <w:t>: Writing the code based on identified requirements and adherence to system design.</w:t>
-      </w:r>
-    </w:p>
-    <w:p>
-      <w:pPr>
+        </w:rPr>
+      </w:pPr>
+      <w:r>
         <w:rPr>
           <w:b/>
           <w:bCs/>
         </w:rPr>
-      </w:pPr>
-      <w:r>
-        <w:rPr>
-          <w:b/>
-          <w:bCs/>
-        </w:rPr>
         <w:t>Costs of Implementing Software</w:t>
       </w:r>
     </w:p>
@@ -2857,7 +3137,6 @@
         </w:numPr>
       </w:pPr>
       <w:r>
-        <w:lastRenderedPageBreak/>
         <w:t>Labor: developers, architects, management</w:t>
       </w:r>
     </w:p>
@@ -2909,7 +3188,7 @@
                     <pic:cNvPicPr/>
                   </pic:nvPicPr>
                   <pic:blipFill>
-                    <a:blip r:embed="rId12"/>
+                    <a:blip r:embed="rId16"/>
                     <a:stretch>
                       <a:fillRect/>
                     </a:stretch>
@@ -3066,6 +3345,7 @@
         <w:pStyle w:val="Heading3"/>
       </w:pPr>
       <w:r>
+        <w:lastRenderedPageBreak/>
         <w:t>1.7</w:t>
       </w:r>
       <w:r>
@@ -3190,7 +3470,7 @@
                 <w:noProof/>
               </w:rPr>
               <w:drawing>
-                <wp:inline distT="0" distB="0" distL="0" distR="0" wp14:anchorId="1F891C6B" wp14:editId="46097078">
+                <wp:inline distT="0" distB="0" distL="0" distR="0" wp14:anchorId="1F891C6B" wp14:editId="4F351C9C">
                   <wp:extent cx="2543852" cy="2410953"/>
                   <wp:effectExtent l="0" t="0" r="8890" b="8890"/>
                   <wp:docPr id="1917999958" name="Picture 1"/>
@@ -3207,7 +3487,7 @@
                           </pic:cNvPicPr>
                         </pic:nvPicPr>
                         <pic:blipFill>
-                          <a:blip r:embed="rId13" cstate="print">
+                          <a:blip r:embed="rId17" cstate="print">
                             <a:extLst>
                               <a:ext uri="{28A0092B-C50C-407E-A947-70E740481C1C}">
                                 <a14:useLocalDpi xmlns:a14="http://schemas.microsoft.com/office/drawing/2010/main" val="0"/>
@@ -3243,7 +3523,7 @@
             <w:pPr>
               <w:jc w:val="center"/>
             </w:pPr>
-            <w:hyperlink r:id="rId14" w:history="1">
+            <w:hyperlink r:id="rId18" w:history="1">
               <w:r>
                 <w:rPr>
                   <w:rStyle w:val="Hyperlink"/>
@@ -3278,7 +3558,7 @@
                           <pic:cNvPicPr/>
                         </pic:nvPicPr>
                         <pic:blipFill>
-                          <a:blip r:embed="rId15"/>
+                          <a:blip r:embed="rId19"/>
                           <a:stretch>
                             <a:fillRect/>
                           </a:stretch>
@@ -3314,7 +3594,6 @@
           <w:b/>
           <w:bCs/>
         </w:rPr>
-        <w:lastRenderedPageBreak/>
         <w:t>Contribute to Which Project?</w:t>
       </w:r>
     </w:p>
@@ -3603,7 +3882,7 @@
           <w:rStyle w:val="Hyperlink"/>
         </w:rPr>
       </w:pPr>
-      <w:hyperlink r:id="rId16" w:history="1">
+      <w:hyperlink r:id="rId20" w:history="1">
         <w:r>
           <w:rPr>
             <w:rStyle w:val="Hyperlink"/>
@@ -4189,7 +4468,7 @@
           <w:u w:val="single"/>
         </w:rPr>
       </w:pPr>
-      <w:hyperlink r:id="rId17" w:history="1">
+      <w:hyperlink r:id="rId21" w:history="1">
         <w:r>
           <w:rPr>
             <w:rStyle w:val="Hyperlink"/>
@@ -4210,7 +4489,7 @@
       </w:r>
     </w:p>
     <w:p>
-      <w:hyperlink r:id="rId18" w:history="1">
+      <w:hyperlink r:id="rId22" w:history="1">
         <w:r>
           <w:rPr>
             <w:rStyle w:val="Hyperlink"/>
@@ -4249,7 +4528,7 @@
       </w:r>
     </w:p>
     <w:p>
-      <w:hyperlink r:id="rId19" w:history="1">
+      <w:hyperlink r:id="rId23" w:history="1">
         <w:r>
           <w:rPr>
             <w:rStyle w:val="Hyperlink"/>
@@ -4359,7 +4638,15 @@
         <w:t xml:space="preserve"> and when it does it’s important to deliver errors to only affected customers (the app making the request).</w:t>
       </w:r>
       <w:r>
-        <w:t xml:space="preserve"> This is done by allocating certain CPU consumption times to each app: gmail, calendar, android etc.</w:t>
+        <w:t xml:space="preserve"> This is done by allocating certain CPU consumption times to each app: </w:t>
+      </w:r>
+      <w:proofErr w:type="spellStart"/>
+      <w:r>
+        <w:t>gmail</w:t>
+      </w:r>
+      <w:proofErr w:type="spellEnd"/>
+      <w:r>
+        <w:t>, calendar, android etc.</w:t>
       </w:r>
     </w:p>
     <w:p>
@@ -4586,7 +4873,7 @@
       </w:r>
     </w:p>
     <w:p>
-      <w:hyperlink r:id="rId20" w:history="1">
+      <w:hyperlink r:id="rId24" w:history="1">
         <w:r>
           <w:rPr>
             <w:rStyle w:val="Hyperlink"/>
@@ -6300,6 +6587,119 @@
     </w:lvl>
   </w:abstractNum>
   <w:abstractNum w:abstractNumId="15" w15:restartNumberingAfterBreak="0">
+    <w:nsid w:val="6627433B"/>
+    <w:multiLevelType w:val="hybridMultilevel"/>
+    <w:tmpl w:val="C6EE52D2"/>
+    <w:lvl w:ilvl="0" w:tplc="10090001">
+      <w:start w:val="1"/>
+      <w:numFmt w:val="bullet"/>
+      <w:lvlText w:val=""/>
+      <w:lvlJc w:val="left"/>
+      <w:pPr>
+        <w:ind w:left="720" w:hanging="360"/>
+      </w:pPr>
+      <w:rPr>
+        <w:rFonts w:ascii="Symbol" w:hAnsi="Symbol" w:hint="default"/>
+      </w:rPr>
+    </w:lvl>
+    <w:lvl w:ilvl="1" w:tplc="10090003">
+      <w:start w:val="1"/>
+      <w:numFmt w:val="bullet"/>
+      <w:lvlText w:val="o"/>
+      <w:lvlJc w:val="left"/>
+      <w:pPr>
+        <w:ind w:left="1440" w:hanging="360"/>
+      </w:pPr>
+      <w:rPr>
+        <w:rFonts w:ascii="Courier New" w:hAnsi="Courier New" w:cs="Courier New" w:hint="default"/>
+      </w:rPr>
+    </w:lvl>
+    <w:lvl w:ilvl="2" w:tplc="10090005">
+      <w:start w:val="1"/>
+      <w:numFmt w:val="bullet"/>
+      <w:lvlText w:val=""/>
+      <w:lvlJc w:val="left"/>
+      <w:pPr>
+        <w:ind w:left="2160" w:hanging="360"/>
+      </w:pPr>
+      <w:rPr>
+        <w:rFonts w:ascii="Wingdings" w:hAnsi="Wingdings" w:hint="default"/>
+      </w:rPr>
+    </w:lvl>
+    <w:lvl w:ilvl="3" w:tplc="10090001" w:tentative="1">
+      <w:start w:val="1"/>
+      <w:numFmt w:val="bullet"/>
+      <w:lvlText w:val=""/>
+      <w:lvlJc w:val="left"/>
+      <w:pPr>
+        <w:ind w:left="2880" w:hanging="360"/>
+      </w:pPr>
+      <w:rPr>
+        <w:rFonts w:ascii="Symbol" w:hAnsi="Symbol" w:hint="default"/>
+      </w:rPr>
+    </w:lvl>
+    <w:lvl w:ilvl="4" w:tplc="10090003" w:tentative="1">
+      <w:start w:val="1"/>
+      <w:numFmt w:val="bullet"/>
+      <w:lvlText w:val="o"/>
+      <w:lvlJc w:val="left"/>
+      <w:pPr>
+        <w:ind w:left="3600" w:hanging="360"/>
+      </w:pPr>
+      <w:rPr>
+        <w:rFonts w:ascii="Courier New" w:hAnsi="Courier New" w:cs="Courier New" w:hint="default"/>
+      </w:rPr>
+    </w:lvl>
+    <w:lvl w:ilvl="5" w:tplc="10090005" w:tentative="1">
+      <w:start w:val="1"/>
+      <w:numFmt w:val="bullet"/>
+      <w:lvlText w:val=""/>
+      <w:lvlJc w:val="left"/>
+      <w:pPr>
+        <w:ind w:left="4320" w:hanging="360"/>
+      </w:pPr>
+      <w:rPr>
+        <w:rFonts w:ascii="Wingdings" w:hAnsi="Wingdings" w:hint="default"/>
+      </w:rPr>
+    </w:lvl>
+    <w:lvl w:ilvl="6" w:tplc="10090001" w:tentative="1">
+      <w:start w:val="1"/>
+      <w:numFmt w:val="bullet"/>
+      <w:lvlText w:val=""/>
+      <w:lvlJc w:val="left"/>
+      <w:pPr>
+        <w:ind w:left="5040" w:hanging="360"/>
+      </w:pPr>
+      <w:rPr>
+        <w:rFonts w:ascii="Symbol" w:hAnsi="Symbol" w:hint="default"/>
+      </w:rPr>
+    </w:lvl>
+    <w:lvl w:ilvl="7" w:tplc="10090003" w:tentative="1">
+      <w:start w:val="1"/>
+      <w:numFmt w:val="bullet"/>
+      <w:lvlText w:val="o"/>
+      <w:lvlJc w:val="left"/>
+      <w:pPr>
+        <w:ind w:left="5760" w:hanging="360"/>
+      </w:pPr>
+      <w:rPr>
+        <w:rFonts w:ascii="Courier New" w:hAnsi="Courier New" w:cs="Courier New" w:hint="default"/>
+      </w:rPr>
+    </w:lvl>
+    <w:lvl w:ilvl="8" w:tplc="10090005" w:tentative="1">
+      <w:start w:val="1"/>
+      <w:numFmt w:val="bullet"/>
+      <w:lvlText w:val=""/>
+      <w:lvlJc w:val="left"/>
+      <w:pPr>
+        <w:ind w:left="6480" w:hanging="360"/>
+      </w:pPr>
+      <w:rPr>
+        <w:rFonts w:ascii="Wingdings" w:hAnsi="Wingdings" w:hint="default"/>
+      </w:rPr>
+    </w:lvl>
+  </w:abstractNum>
+  <w:abstractNum w:abstractNumId="16" w15:restartNumberingAfterBreak="0">
     <w:nsid w:val="714359C5"/>
     <w:multiLevelType w:val="hybridMultilevel"/>
     <w:tmpl w:val="9B0C9592"/>
@@ -6388,7 +6788,7 @@
       </w:pPr>
     </w:lvl>
   </w:abstractNum>
-  <w:abstractNum w:abstractNumId="16" w15:restartNumberingAfterBreak="0">
+  <w:abstractNum w:abstractNumId="17" w15:restartNumberingAfterBreak="0">
     <w:nsid w:val="72F27107"/>
     <w:multiLevelType w:val="multilevel"/>
     <w:tmpl w:val="F51268DC"/>
@@ -6501,7 +6901,7 @@
       </w:rPr>
     </w:lvl>
   </w:abstractNum>
-  <w:abstractNum w:abstractNumId="17" w15:restartNumberingAfterBreak="0">
+  <w:abstractNum w:abstractNumId="18" w15:restartNumberingAfterBreak="0">
     <w:nsid w:val="73444B23"/>
     <w:multiLevelType w:val="hybridMultilevel"/>
     <w:tmpl w:val="16DEA0C4"/>
@@ -6606,7 +7006,7 @@
     <w:abstractNumId w:val="14"/>
   </w:num>
   <w:num w:numId="6" w16cid:durableId="1288388088">
-    <w:abstractNumId w:val="17"/>
+    <w:abstractNumId w:val="18"/>
   </w:num>
   <w:num w:numId="7" w16cid:durableId="188221716">
     <w:abstractNumId w:val="11"/>
@@ -6618,13 +7018,13 @@
     <w:abstractNumId w:val="5"/>
   </w:num>
   <w:num w:numId="10" w16cid:durableId="756176552">
-    <w:abstractNumId w:val="16"/>
+    <w:abstractNumId w:val="17"/>
   </w:num>
   <w:num w:numId="11" w16cid:durableId="2122257217">
     <w:abstractNumId w:val="3"/>
   </w:num>
   <w:num w:numId="12" w16cid:durableId="1932347481">
-    <w:abstractNumId w:val="15"/>
+    <w:abstractNumId w:val="16"/>
   </w:num>
   <w:num w:numId="13" w16cid:durableId="1624188524">
     <w:abstractNumId w:val="10"/>
@@ -6643,6 +7043,9 @@
   </w:num>
   <w:num w:numId="18" w16cid:durableId="465782892">
     <w:abstractNumId w:val="8"/>
+  </w:num>
+  <w:num w:numId="19" w16cid:durableId="585194160">
+    <w:abstractNumId w:val="15"/>
   </w:num>
 </w:numbering>
 </file>
@@ -7245,7 +7648,6 @@
   <w:style w:type="character" w:default="1" w:styleId="DefaultParagraphFont">
     <w:name w:val="Default Paragraph Font"/>
     <w:uiPriority w:val="1"/>
-    <w:semiHidden/>
     <w:unhideWhenUsed/>
   </w:style>
   <w:style w:type="table" w:default="1" w:styleId="TableNormal">

</xml_diff>

<commit_message>
docs: git rebase vs merge
</commit_message>
<xml_diff>
--- a/EngineeringLargeSoftwareSystems.docx
+++ b/EngineeringLargeSoftwareSystems.docx
@@ -103,7 +103,15 @@
     </w:p>
     <w:p>
       <w:r>
-        <w:t>1. Design pattern theory (eg. factory, builder, observer, strategy, etc.)</w:t>
+        <w:t>1. Design pattern theory (</w:t>
+      </w:r>
+      <w:proofErr w:type="spellStart"/>
+      <w:r>
+        <w:t>eg.</w:t>
+      </w:r>
+      <w:proofErr w:type="spellEnd"/>
+      <w:r>
+        <w:t xml:space="preserve"> factory, builder, observer, strategy, etc.)</w:t>
       </w:r>
     </w:p>
     <w:p>
@@ -145,7 +153,15 @@
         </w:numPr>
       </w:pPr>
       <w:r>
-        <w:t>Strategy: similar to factory but dealing with functions.</w:t>
+        <w:t xml:space="preserve">Strategy: </w:t>
+      </w:r>
+      <w:proofErr w:type="gramStart"/>
+      <w:r>
+        <w:t>similar to</w:t>
+      </w:r>
+      <w:proofErr w:type="gramEnd"/>
+      <w:r>
+        <w:t xml:space="preserve"> factory but dealing with functions.</w:t>
       </w:r>
     </w:p>
     <w:p>
@@ -196,7 +212,15 @@
     </w:p>
     <w:p>
       <w:r>
-        <w:t>4. Code design principles (eg. SOLID)</w:t>
+        <w:t>4. Code design principles (</w:t>
+      </w:r>
+      <w:proofErr w:type="spellStart"/>
+      <w:r>
+        <w:t>eg.</w:t>
+      </w:r>
+      <w:proofErr w:type="spellEnd"/>
+      <w:r>
+        <w:t xml:space="preserve"> SOLID)</w:t>
       </w:r>
     </w:p>
     <w:p>
@@ -245,6 +269,153 @@
       <w:r>
         <w:t>Git merge vs rebase</w:t>
       </w:r>
+    </w:p>
+    <w:tbl>
+      <w:tblPr>
+        <w:tblStyle w:val="TableGrid"/>
+        <w:tblW w:w="0" w:type="auto"/>
+        <w:tblInd w:w="720" w:type="dxa"/>
+        <w:tblLook w:val="04A0" w:firstRow="1" w:lastRow="0" w:firstColumn="1" w:lastColumn="0" w:noHBand="0" w:noVBand="1"/>
+      </w:tblPr>
+      <w:tblGrid>
+        <w:gridCol w:w="976"/>
+        <w:gridCol w:w="1985"/>
+        <w:gridCol w:w="5669"/>
+      </w:tblGrid>
+      <w:tr>
+        <w:tc>
+          <w:tcPr>
+            <w:tcW w:w="976" w:type="dxa"/>
+          </w:tcPr>
+          <w:p>
+            <w:pPr>
+              <w:pStyle w:val="ListParagraph"/>
+              <w:ind w:left="0"/>
+            </w:pPr>
+          </w:p>
+        </w:tc>
+        <w:tc>
+          <w:tcPr>
+            <w:tcW w:w="1985" w:type="dxa"/>
+          </w:tcPr>
+          <w:p>
+            <w:pPr>
+              <w:pStyle w:val="ListParagraph"/>
+              <w:ind w:left="0"/>
+            </w:pPr>
+            <w:r>
+              <w:t>pro</w:t>
+            </w:r>
+          </w:p>
+        </w:tc>
+        <w:tc>
+          <w:tcPr>
+            <w:tcW w:w="5669" w:type="dxa"/>
+          </w:tcPr>
+          <w:p>
+            <w:pPr>
+              <w:pStyle w:val="ListParagraph"/>
+              <w:ind w:left="0"/>
+            </w:pPr>
+            <w:r>
+              <w:t>Con</w:t>
+            </w:r>
+          </w:p>
+        </w:tc>
+      </w:tr>
+      <w:tr>
+        <w:tc>
+          <w:tcPr>
+            <w:tcW w:w="976" w:type="dxa"/>
+          </w:tcPr>
+          <w:p>
+            <w:pPr>
+              <w:pStyle w:val="ListParagraph"/>
+              <w:ind w:left="0"/>
+            </w:pPr>
+            <w:r>
+              <w:t>rebase</w:t>
+            </w:r>
+          </w:p>
+        </w:tc>
+        <w:tc>
+          <w:tcPr>
+            <w:tcW w:w="1985" w:type="dxa"/>
+          </w:tcPr>
+          <w:p>
+            <w:pPr>
+              <w:pStyle w:val="ListParagraph"/>
+              <w:ind w:left="0"/>
+            </w:pPr>
+            <w:r>
+              <w:t>Full history</w:t>
+            </w:r>
+          </w:p>
+        </w:tc>
+        <w:tc>
+          <w:tcPr>
+            <w:tcW w:w="5669" w:type="dxa"/>
+          </w:tcPr>
+          <w:p>
+            <w:pPr>
+              <w:pStyle w:val="ListParagraph"/>
+              <w:ind w:left="0"/>
+            </w:pPr>
+            <w:r>
+              <w:t>Need to deal with merge conflict on each commit since commits are replayed over the new base.</w:t>
+            </w:r>
+          </w:p>
+        </w:tc>
+      </w:tr>
+      <w:tr>
+        <w:tc>
+          <w:tcPr>
+            <w:tcW w:w="976" w:type="dxa"/>
+          </w:tcPr>
+          <w:p>
+            <w:pPr>
+              <w:pStyle w:val="ListParagraph"/>
+              <w:ind w:left="0"/>
+            </w:pPr>
+            <w:r>
+              <w:t>merge</w:t>
+            </w:r>
+          </w:p>
+        </w:tc>
+        <w:tc>
+          <w:tcPr>
+            <w:tcW w:w="1985" w:type="dxa"/>
+          </w:tcPr>
+          <w:p>
+            <w:pPr>
+              <w:pStyle w:val="ListParagraph"/>
+              <w:ind w:left="0"/>
+            </w:pPr>
+            <w:r>
+              <w:t>Merge commit once</w:t>
+            </w:r>
+          </w:p>
+        </w:tc>
+        <w:tc>
+          <w:tcPr>
+            <w:tcW w:w="5669" w:type="dxa"/>
+          </w:tcPr>
+          <w:p>
+            <w:pPr>
+              <w:pStyle w:val="ListParagraph"/>
+              <w:ind w:left="0"/>
+            </w:pPr>
+            <w:r>
+              <w:t>History not as clean as rebase.</w:t>
+            </w:r>
+          </w:p>
+        </w:tc>
+      </w:tr>
+    </w:tbl>
+    <w:p>
+      <w:pPr>
+        <w:pStyle w:val="ListParagraph"/>
+      </w:pPr>
     </w:p>
     <w:p>
       <w:r>
@@ -1093,7 +1264,17 @@
         </w:numPr>
       </w:pPr>
       <w:r>
-        <w:t>Semantic versioning: Major.minor.patch where major is backwards incompatible, minor and patch are backwards compatible, minor is substantial new functionality, patch is bug fix.</w:t>
+        <w:t xml:space="preserve">Semantic versioning: </w:t>
+      </w:r>
+      <w:proofErr w:type="spellStart"/>
+      <w:proofErr w:type="gramStart"/>
+      <w:r>
+        <w:t>Major.minor.patch</w:t>
+      </w:r>
+      <w:proofErr w:type="spellEnd"/>
+      <w:proofErr w:type="gramEnd"/>
+      <w:r>
+        <w:t xml:space="preserve"> where major is backwards incompatible, minor and patch are backwards compatible, minor is substantial new functionality, patch is bug fix.</w:t>
       </w:r>
     </w:p>
     <w:p>
@@ -1104,8 +1285,13 @@
           <w:numId w:val="18"/>
         </w:numPr>
       </w:pPr>
-      <w:r>
-        <w:t>Deployability: deployment strategies, given that multiple replicas exist and a load balancer server controls traffic to the connected servers.</w:t>
+      <w:proofErr w:type="spellStart"/>
+      <w:r>
+        <w:t>Deployability</w:t>
+      </w:r>
+      <w:proofErr w:type="spellEnd"/>
+      <w:r>
+        <w:t>: deployment strategies, given that multiple replicas exist and a load balancer server controls traffic to the connected servers.</w:t>
       </w:r>
     </w:p>
     <w:p>
@@ -1155,8 +1341,13 @@
           <w:numId w:val="18"/>
         </w:numPr>
       </w:pPr>
-      <w:r>
-        <w:t>Blue-green (</w:t>
+      <w:proofErr w:type="gramStart"/>
+      <w:r>
+        <w:t>Blue-green</w:t>
+      </w:r>
+      <w:proofErr w:type="gramEnd"/>
+      <w:r>
+        <w:t xml:space="preserve"> (</w:t>
       </w:r>
       <w:r>
         <w:rPr>
@@ -1165,7 +1356,15 @@
         <w:t>red-black</w:t>
       </w:r>
       <w:r>
-        <w:t>): 1. Package new version. 2. Spin up all new replicas. 3. Load balancer redirect traffic to new replicas. 4. Shut down all old replicas.</w:t>
+        <w:t xml:space="preserve">): 1. Package new version. 2. Spin up all new replicas. 3. Load </w:t>
+      </w:r>
+      <w:proofErr w:type="gramStart"/>
+      <w:r>
+        <w:t>balancer</w:t>
+      </w:r>
+      <w:proofErr w:type="gramEnd"/>
+      <w:r>
+        <w:t xml:space="preserve"> redirect traffic to new replicas. 4. Shut down all old replicas.</w:t>
       </w:r>
     </w:p>
     <w:tbl>
@@ -1427,9 +1626,11 @@
               <w:pStyle w:val="ListParagraph"/>
               <w:ind w:left="0"/>
             </w:pPr>
+            <w:proofErr w:type="gramStart"/>
             <w:r>
               <w:t>Blue-green</w:t>
             </w:r>
+            <w:proofErr w:type="gramEnd"/>
           </w:p>
         </w:tc>
         <w:tc>
@@ -1538,7 +1739,15 @@
         <w:t>Customizability</w:t>
       </w:r>
       <w:r>
-        <w:t>: ease at which software behaviour changes with modification of application code by developers, devOps, support. Modifying code needs to go through deployment process.</w:t>
+        <w:t xml:space="preserve">: ease at which software behaviour changes with modification of application code by developers, </w:t>
+      </w:r>
+      <w:proofErr w:type="spellStart"/>
+      <w:r>
+        <w:t>devOps</w:t>
+      </w:r>
+      <w:proofErr w:type="spellEnd"/>
+      <w:r>
+        <w:t>, support. Modifying code needs to go through deployment process.</w:t>
       </w:r>
     </w:p>
     <w:p>
@@ -1661,12 +1870,21 @@
           <w:bCs/>
         </w:rPr>
       </w:pPr>
+      <w:proofErr w:type="spellStart"/>
       <w:r>
         <w:rPr>
           <w:b/>
           <w:bCs/>
         </w:rPr>
-        <w:t>Tradeoff Between Customizability and Configurability</w:t>
+        <w:t>Tradeoff</w:t>
+      </w:r>
+      <w:proofErr w:type="spellEnd"/>
+      <w:r>
+        <w:rPr>
+          <w:b/>
+          <w:bCs/>
+        </w:rPr>
+        <w:t xml:space="preserve"> Between Customizability and Configurability</w:t>
       </w:r>
     </w:p>
     <w:p>
@@ -1833,7 +2051,15 @@
         </w:numPr>
       </w:pPr>
       <w:r>
-        <w:t>Considerations: agility, deployability, testability.</w:t>
+        <w:t xml:space="preserve">Considerations: agility, </w:t>
+      </w:r>
+      <w:proofErr w:type="spellStart"/>
+      <w:r>
+        <w:t>deployability</w:t>
+      </w:r>
+      <w:proofErr w:type="spellEnd"/>
+      <w:r>
+        <w:t>, testability.</w:t>
       </w:r>
     </w:p>
     <w:p>
@@ -2200,8 +2426,17 @@
           <w:b/>
           <w:bCs/>
         </w:rPr>
-        <w:t>Deciding on Tradeoffs</w:t>
-      </w:r>
+        <w:t xml:space="preserve">Deciding on </w:t>
+      </w:r>
+      <w:proofErr w:type="spellStart"/>
+      <w:r>
+        <w:rPr>
+          <w:b/>
+          <w:bCs/>
+        </w:rPr>
+        <w:t>Tradeoffs</w:t>
+      </w:r>
+      <w:proofErr w:type="spellEnd"/>
       <w:r>
         <w:rPr>
           <w:b/>
@@ -2400,7 +2635,15 @@
         <w:t>.</w:t>
       </w:r>
       <w:r>
-        <w:t xml:space="preserve"> Synchronous writes loses availability but gains consistency.</w:t>
+        <w:t xml:space="preserve"> Synchronous writes </w:t>
+      </w:r>
+      <w:proofErr w:type="gramStart"/>
+      <w:r>
+        <w:t>loses</w:t>
+      </w:r>
+      <w:proofErr w:type="gramEnd"/>
+      <w:r>
+        <w:t xml:space="preserve"> availability but gains consistency.</w:t>
       </w:r>
     </w:p>
     <w:p>
@@ -2552,11 +2795,24 @@
       <w:r>
         <w:t xml:space="preserve"> E.g., </w:t>
       </w:r>
+      <w:proofErr w:type="spellStart"/>
       <w:r>
         <w:t>m</w:t>
       </w:r>
       <w:r>
-        <w:t>emcached, redis.</w:t>
+        <w:t>emcached</w:t>
+      </w:r>
+      <w:proofErr w:type="spellEnd"/>
+      <w:r>
+        <w:t xml:space="preserve">, </w:t>
+      </w:r>
+      <w:proofErr w:type="spellStart"/>
+      <w:r>
+        <w:t>redis</w:t>
+      </w:r>
+      <w:proofErr w:type="spellEnd"/>
+      <w:r>
+        <w:t>.</w:t>
       </w:r>
     </w:p>
     <w:p>
@@ -2726,7 +2982,15 @@
               <w:ind w:left="0"/>
             </w:pPr>
             <w:r>
-              <w:t xml:space="preserve">Infrequent calls does not benefit from </w:t>
+              <w:t xml:space="preserve">Infrequent calls </w:t>
+            </w:r>
+            <w:proofErr w:type="gramStart"/>
+            <w:r>
+              <w:t>does</w:t>
+            </w:r>
+            <w:proofErr w:type="gramEnd"/>
+            <w:r>
+              <w:t xml:space="preserve"> not benefit from </w:t>
             </w:r>
             <w:r>
               <w:t>performance boost.</w:t>
@@ -2889,7 +3153,15 @@
         <w:t xml:space="preserve">increase in </w:t>
       </w:r>
       <w:r>
-        <w:t xml:space="preserve">maintenance cost (more code (bugs), infrastructure cost (reddis), </w:t>
+        <w:t>maintenance cost (more code (bugs), infrastructure cost (</w:t>
+      </w:r>
+      <w:proofErr w:type="spellStart"/>
+      <w:r>
+        <w:t>reddis</w:t>
+      </w:r>
+      <w:proofErr w:type="spellEnd"/>
+      <w:r>
+        <w:t xml:space="preserve">), </w:t>
       </w:r>
       <w:r>
         <w:t>memory usage</w:t>
@@ -3014,8 +3286,13 @@
       <w:r>
         <w:t xml:space="preserve"> </w:t>
       </w:r>
-      <w:r>
-        <w:t>deployability.</w:t>
+      <w:proofErr w:type="spellStart"/>
+      <w:r>
+        <w:t>deployability</w:t>
+      </w:r>
+      <w:proofErr w:type="spellEnd"/>
+      <w:r>
+        <w:t>.</w:t>
       </w:r>
     </w:p>
     <w:p>
@@ -3056,9 +3333,11 @@
       <w:r>
         <w:t xml:space="preserve">Server code is </w:t>
       </w:r>
+      <w:proofErr w:type="gramStart"/>
       <w:r>
         <w:t>ungoverned</w:t>
       </w:r>
+      <w:proofErr w:type="gramEnd"/>
       <w:r>
         <w:t xml:space="preserve"> and modules are more likely to be tightly coupled.</w:t>
       </w:r>
@@ -3083,8 +3362,13 @@
           <w:numId w:val="2"/>
         </w:numPr>
       </w:pPr>
-      <w:r>
-        <w:t>Tradeoff between time to market and design quality</w:t>
+      <w:proofErr w:type="spellStart"/>
+      <w:r>
+        <w:t>Tradeoff</w:t>
+      </w:r>
+      <w:proofErr w:type="spellEnd"/>
+      <w:r>
+        <w:t xml:space="preserve"> between time to market and design quality</w:t>
       </w:r>
       <w:r>
         <w:t>.</w:t>
@@ -3291,10 +3575,18 @@
         <w:t>)</w:t>
       </w:r>
       <w:r>
-        <w:t>. E.g., Apache Beam, Lang</w:t>
-      </w:r>
-      <w:r>
-        <w:t>Chain.</w:t>
+        <w:t xml:space="preserve">. E.g., Apache Beam, </w:t>
+      </w:r>
+      <w:proofErr w:type="spellStart"/>
+      <w:r>
+        <w:t>Lang</w:t>
+      </w:r>
+      <w:r>
+        <w:t>Chain</w:t>
+      </w:r>
+      <w:proofErr w:type="spellEnd"/>
+      <w:r>
+        <w:t>.</w:t>
       </w:r>
     </w:p>
     <w:p>
@@ -3590,11 +3882,16 @@
       <w:r>
         <w:t xml:space="preserve">Multiple </w:t>
       </w:r>
+      <w:proofErr w:type="gramStart"/>
       <w:r>
         <w:t>mini-</w:t>
       </w:r>
       <w:r>
-        <w:t>monoliths potentially sharing a DB.</w:t>
+        <w:t>monoliths</w:t>
+      </w:r>
+      <w:proofErr w:type="gramEnd"/>
+      <w:r>
+        <w:t xml:space="preserve"> potentially sharing a DB.</w:t>
       </w:r>
       <w:r>
         <w:t xml:space="preserve"> UI </w:t>
@@ -3690,7 +3987,15 @@
         </w:numPr>
       </w:pPr>
       <w:r>
-        <w:t xml:space="preserve">2/5 elasticity: replicating mini-monolith </w:t>
+        <w:t xml:space="preserve">2/5 elasticity: replicating </w:t>
+      </w:r>
+      <w:proofErr w:type="gramStart"/>
+      <w:r>
+        <w:t>mini-monolith</w:t>
+      </w:r>
+      <w:proofErr w:type="gramEnd"/>
+      <w:r>
+        <w:t xml:space="preserve"> </w:t>
       </w:r>
       <w:r>
         <w:t>to add services increasing costs</w:t>
@@ -4013,7 +4318,15 @@
         </w:numPr>
       </w:pPr>
       <w:r>
-        <w:t>Free and open source software (FOSS) is both free and open source.</w:t>
+        <w:t xml:space="preserve">Free and </w:t>
+      </w:r>
+      <w:proofErr w:type="gramStart"/>
+      <w:r>
+        <w:t>open source</w:t>
+      </w:r>
+      <w:proofErr w:type="gramEnd"/>
+      <w:r>
+        <w:t xml:space="preserve"> software (FOSS) is both free and open source.</w:t>
       </w:r>
     </w:p>
     <w:p>
@@ -4025,7 +4338,15 @@
         </w:numPr>
       </w:pPr>
       <w:r>
-        <w:t>Value of open source software: makes a developer’s life easier, e.g., git, TensorFlow, React.</w:t>
+        <w:t xml:space="preserve">Value of open source </w:t>
+      </w:r>
+      <w:proofErr w:type="gramStart"/>
+      <w:r>
+        <w:t>software:</w:t>
+      </w:r>
+      <w:proofErr w:type="gramEnd"/>
+      <w:r>
+        <w:t xml:space="preserve"> makes a developer’s life easier, e.g., git, TensorFlow, React.</w:t>
       </w:r>
     </w:p>
     <w:p>
@@ -4080,7 +4401,7 @@
                 <w:noProof/>
               </w:rPr>
               <w:drawing>
-                <wp:inline distT="0" distB="0" distL="0" distR="0" wp14:anchorId="1F891C6B" wp14:editId="14B5CEC4">
+                <wp:inline distT="0" distB="0" distL="0" distR="0" wp14:anchorId="1F891C6B" wp14:editId="241F5A9E">
                   <wp:extent cx="2543852" cy="2410953"/>
                   <wp:effectExtent l="0" t="0" r="8890" b="8890"/>
                   <wp:docPr id="1917999958" name="Picture 1"/>
@@ -4228,7 +4549,15 @@
         </w:numPr>
       </w:pPr>
       <w:r>
-        <w:t>“used by” count</w:t>
+        <w:t>“</w:t>
+      </w:r>
+      <w:proofErr w:type="gramStart"/>
+      <w:r>
+        <w:t>used</w:t>
+      </w:r>
+      <w:proofErr w:type="gramEnd"/>
+      <w:r>
+        <w:t xml:space="preserve"> by” count</w:t>
       </w:r>
     </w:p>
     <w:p>
@@ -4372,7 +4701,15 @@
         </w:numPr>
       </w:pPr>
       <w:r>
-        <w:t>Fork repo. Why fork? So your changes can’t affect changes in parent repository.</w:t>
+        <w:t xml:space="preserve">Fork repo. Why fork? </w:t>
+      </w:r>
+      <w:proofErr w:type="gramStart"/>
+      <w:r>
+        <w:t>So</w:t>
+      </w:r>
+      <w:proofErr w:type="gramEnd"/>
+      <w:r>
+        <w:t xml:space="preserve"> your changes can’t affect changes in parent repository.</w:t>
       </w:r>
       <w:r>
         <w:t xml:space="preserve"> Then PR.</w:t>
@@ -5182,8 +5519,13 @@
       <w:r>
         <w:t>. In handling these situations, “</w:t>
       </w:r>
-      <w:r>
-        <w:t>redirect when possible, serve degraded results when necessary, and handle resource errors transparently when all else fails.</w:t>
+      <w:proofErr w:type="gramStart"/>
+      <w:r>
+        <w:t>redirect</w:t>
+      </w:r>
+      <w:proofErr w:type="gramEnd"/>
+      <w:r>
+        <w:t xml:space="preserve"> when possible, serve degraded results when necessary, and handle resource errors transparently when all else fails.</w:t>
       </w:r>
       <w:r>
         <w:t>”</w:t>
@@ -5248,7 +5590,15 @@
         <w:t xml:space="preserve"> and when it does it’s important to deliver errors to only affected customers (the app making the request).</w:t>
       </w:r>
       <w:r>
-        <w:t xml:space="preserve"> This is done by allocating certain CPU consumption times to each app: gmail, calendar, android etc.</w:t>
+        <w:t xml:space="preserve"> This is done by allocating certain CPU consumption times to each app: </w:t>
+      </w:r>
+      <w:proofErr w:type="spellStart"/>
+      <w:r>
+        <w:t>gmail</w:t>
+      </w:r>
+      <w:proofErr w:type="spellEnd"/>
+      <w:r>
+        <w:t>, calendar, android etc.</w:t>
       </w:r>
     </w:p>
     <w:p>
@@ -5612,8 +5962,13 @@
           <w:numId w:val="2"/>
         </w:numPr>
       </w:pPr>
-      <w:r>
-        <w:t>Verto Health needed a maintainable way to scale their code for growing number of clients (health care institutions) to support vaccination appointment scheduling during the covid pandemic.</w:t>
+      <w:proofErr w:type="spellStart"/>
+      <w:r>
+        <w:t>Verto</w:t>
+      </w:r>
+      <w:proofErr w:type="spellEnd"/>
+      <w:r>
+        <w:t xml:space="preserve"> Health needed a maintainable way to scale their code for growing number of clients (health care institutions) to support vaccination appointment scheduling during the covid pandemic.</w:t>
       </w:r>
     </w:p>
     <w:p>
@@ -5645,9 +6000,11 @@
       <w:r>
         <w:t xml:space="preserve">Solution: using </w:t>
       </w:r>
+      <w:proofErr w:type="spellStart"/>
       <w:r>
         <w:t>XState</w:t>
       </w:r>
+      <w:proofErr w:type="spellEnd"/>
       <w:r>
         <w:t xml:space="preserve"> to define states and transitions</w:t>
       </w:r>
@@ -5706,7 +6063,15 @@
         </w:numPr>
       </w:pPr>
       <w:r>
-        <w:t>By combining FSM and Server-Driven UI, developers no longer needs to be involved in the process of creating and maintaining the flow for appointment scheduling for various clients.</w:t>
+        <w:t xml:space="preserve">By combining FSM and Server-Driven UI, developers no longer </w:t>
+      </w:r>
+      <w:proofErr w:type="gramStart"/>
+      <w:r>
+        <w:t>needs</w:t>
+      </w:r>
+      <w:proofErr w:type="gramEnd"/>
+      <w:r>
+        <w:t xml:space="preserve"> to be involved in the process of creating and maintaining the flow for appointment scheduling for various clients.</w:t>
       </w:r>
       <w:r>
         <w:t xml:space="preserve"> The responsibility is transferred to IT Support.</w:t>
@@ -8663,6 +9028,7 @@
   <w:style w:type="character" w:default="1" w:styleId="DefaultParagraphFont">
     <w:name w:val="Default Paragraph Font"/>
     <w:uiPriority w:val="1"/>
+    <w:semiHidden/>
     <w:unhideWhenUsed/>
   </w:style>
   <w:style w:type="table" w:default="1" w:styleId="TableNormal">

</xml_diff>